<commit_message>
Fájlösszevonás (javaslatok-specifikaciok -> specifikaciok)
</commit_message>
<xml_diff>
--- a/doc/specifikaciok.docx
+++ b/doc/specifikaciok.docx
@@ -1,33 +1,126 @@
 
 <file path=word/document.xml><?xml version="1.0" encoding="utf-8"?>
-<w:document xmlns:wpc="http://schemas.microsoft.com/office/word/2010/wordprocessingCanvas" xmlns:cx="http://schemas.microsoft.com/office/drawing/2014/chartex" xmlns:cx1="http://schemas.microsoft.com/office/drawing/2015/9/8/chartex" xmlns:cx2="http://schemas.microsoft.com/office/drawing/2015/10/21/chartex" xmlns:cx3="http://schemas.microsoft.com/office/drawing/2016/5/9/chartex" xmlns:cx4="http://schemas.microsoft.com/office/drawing/2016/5/10/chartex" xmlns:cx5="http://schemas.microsoft.com/office/drawing/2016/5/11/chartex" xmlns:cx6="http://schemas.microsoft.com/office/drawing/2016/5/12/chartex" xmlns:cx7="http://schemas.microsoft.com/office/drawing/2016/5/13/chartex" xmlns:cx8="http://schemas.microsoft.com/office/drawing/2016/5/14/chartex" xmlns:mc="http://schemas.openxmlformats.org/markup-compatibility/2006" xmlns:aink="http://schemas.microsoft.com/office/drawing/2016/ink" xmlns:am3d="http://schemas.microsoft.com/office/drawing/2017/model3d" xmlns:o="urn:schemas-microsoft-com:office:office" xmlns:r="http://schemas.openxmlformats.org/officeDocument/2006/relationships" xmlns:m="http://schemas.openxmlformats.org/officeDocument/2006/math" xmlns:v="urn:schemas-microsoft-com:vml" xmlns:wp14="http://schemas.microsoft.com/office/word/2010/wordprocessingDrawing" xmlns:wp="http://schemas.openxmlformats.org/drawingml/2006/wordprocessingDrawing" xmlns:w10="urn:schemas-microsoft-com:office:word" xmlns:w="http://schemas.openxmlformats.org/wordprocessingml/2006/main" xmlns:w14="http://schemas.microsoft.com/office/word/2010/wordml" xmlns:w15="http://schemas.microsoft.com/office/word/2012/wordml" xmlns:w16cid="http://schemas.microsoft.com/office/word/2016/wordml/cid" xmlns:w16se="http://schemas.microsoft.com/office/word/2015/wordml/symex" xmlns:wpg="http://schemas.microsoft.com/office/word/2010/wordprocessingGroup" xmlns:wpi="http://schemas.microsoft.com/office/word/2010/wordprocessingInk" xmlns:wne="http://schemas.microsoft.com/office/word/2006/wordml" xmlns:wps="http://schemas.microsoft.com/office/word/2010/wordprocessingShape" mc:Ignorable="w14 w15 w16se w16cid wp14">
+<w:document xmlns:wpc="http://schemas.microsoft.com/office/word/2010/wordprocessingCanvas" xmlns:cx="http://schemas.microsoft.com/office/drawing/2014/chartex" xmlns:cx1="http://schemas.microsoft.com/office/drawing/2015/9/8/chartex" xmlns:cx2="http://schemas.microsoft.com/office/drawing/2015/10/21/chartex" xmlns:cx3="http://schemas.microsoft.com/office/drawing/2016/5/9/chartex" xmlns:cx4="http://schemas.microsoft.com/office/drawing/2016/5/10/chartex" xmlns:cx5="http://schemas.microsoft.com/office/drawing/2016/5/11/chartex" xmlns:cx6="http://schemas.microsoft.com/office/drawing/2016/5/12/chartex" xmlns:cx7="http://schemas.microsoft.com/office/drawing/2016/5/13/chartex" xmlns:cx8="http://schemas.microsoft.com/office/drawing/2016/5/14/chartex" xmlns:mc="http://schemas.openxmlformats.org/markup-compatibility/2006" xmlns:aink="http://schemas.microsoft.com/office/drawing/2016/ink" xmlns:am3d="http://schemas.microsoft.com/office/drawing/2017/model3d" xmlns:o="urn:schemas-microsoft-com:office:office" xmlns:oel="http://schemas.microsoft.com/office/2019/extlst" xmlns:r="http://schemas.openxmlformats.org/officeDocument/2006/relationships" xmlns:m="http://schemas.openxmlformats.org/officeDocument/2006/math" xmlns:v="urn:schemas-microsoft-com:vml" xmlns:wp14="http://schemas.microsoft.com/office/word/2010/wordprocessingDrawing" xmlns:wp="http://schemas.openxmlformats.org/drawingml/2006/wordprocessingDrawing" xmlns:w10="urn:schemas-microsoft-com:office:word" xmlns:w="http://schemas.openxmlformats.org/wordprocessingml/2006/main" xmlns:w14="http://schemas.microsoft.com/office/word/2010/wordml" xmlns:w15="http://schemas.microsoft.com/office/word/2012/wordml" xmlns:w16cex="http://schemas.microsoft.com/office/word/2018/wordml/cex" xmlns:w16cid="http://schemas.microsoft.com/office/word/2016/wordml/cid" xmlns:w16="http://schemas.microsoft.com/office/word/2018/wordml" xmlns:w16sdtdh="http://schemas.microsoft.com/office/word/2020/wordml/sdtdatahash" xmlns:w16se="http://schemas.microsoft.com/office/word/2015/wordml/symex" xmlns:wpg="http://schemas.microsoft.com/office/word/2010/wordprocessingGroup" xmlns:wpi="http://schemas.microsoft.com/office/word/2010/wordprocessingInk" xmlns:wne="http://schemas.microsoft.com/office/word/2006/wordml" xmlns:wps="http://schemas.microsoft.com/office/word/2010/wordprocessingShape" mc:Ignorable="w14 w15 w16se w16cid w16 w16cex w16sdtdh wp14">
   <w:body>
     <w:p>
       <w:pPr>
         <w:pStyle w:val="Listaszerbekezds"/>
         <w:numPr>
           <w:ilvl w:val="0"/>
-          <w:numId w:val="2"/>
+          <w:numId w:val="3"/>
+        </w:numPr>
+        <w:tabs>
+          <w:tab w:val="num" w:pos="720"/>
+        </w:tabs>
+      </w:pPr>
+      <w:r>
+        <w:t>Formai követelmények</w:t>
+      </w:r>
+    </w:p>
+    <w:p>
+      <w:pPr>
+        <w:pStyle w:val="Listaszerbekezds"/>
+        <w:numPr>
+          <w:ilvl w:val="1"/>
+          <w:numId w:val="3"/>
+        </w:numPr>
+        <w:tabs>
+          <w:tab w:val="num" w:pos="720"/>
+        </w:tabs>
+      </w:pPr>
+      <w:r>
+        <w:t xml:space="preserve">Változók: </w:t>
+      </w:r>
+      <w:proofErr w:type="spellStart"/>
+      <w:r>
+        <w:t>valtozo_nev</w:t>
+      </w:r>
+      <w:proofErr w:type="spellEnd"/>
+    </w:p>
+    <w:p>
+      <w:pPr>
+        <w:pStyle w:val="Listaszerbekezds"/>
+        <w:numPr>
+          <w:ilvl w:val="1"/>
+          <w:numId w:val="3"/>
+        </w:numPr>
+        <w:tabs>
+          <w:tab w:val="num" w:pos="720"/>
+        </w:tabs>
+      </w:pPr>
+      <w:r>
+        <w:t xml:space="preserve">Osztályok: </w:t>
+      </w:r>
+      <w:proofErr w:type="spellStart"/>
+      <w:r>
+        <w:t>Osztaly_nev</w:t>
+      </w:r>
+      <w:proofErr w:type="spellEnd"/>
+    </w:p>
+    <w:p>
+      <w:pPr>
+        <w:pStyle w:val="Listaszerbekezds"/>
+        <w:numPr>
+          <w:ilvl w:val="1"/>
+          <w:numId w:val="3"/>
+        </w:numPr>
+        <w:tabs>
+          <w:tab w:val="num" w:pos="720"/>
+        </w:tabs>
+      </w:pPr>
+      <w:r>
+        <w:t>Konstansok: KONSTANS_NEV</w:t>
+      </w:r>
+    </w:p>
+    <w:p>
+      <w:pPr>
+        <w:pStyle w:val="Listaszerbekezds"/>
+        <w:numPr>
+          <w:ilvl w:val="1"/>
+          <w:numId w:val="3"/>
+        </w:numPr>
+        <w:tabs>
+          <w:tab w:val="num" w:pos="720"/>
+        </w:tabs>
+        <w:spacing w:after="240"/>
+        <w:ind w:left="1434" w:hanging="357"/>
+      </w:pPr>
+      <w:r>
+        <w:rPr>
+          <w:b/>
+          <w:bCs/>
+        </w:rPr>
+        <w:t>Magyar</w:t>
+      </w:r>
+      <w:r>
+        <w:t xml:space="preserve"> elnevezés, szóköz helyett aláhúzás</w:t>
+      </w:r>
+    </w:p>
+    <w:p>
+      <w:pPr>
+        <w:pStyle w:val="Listaszerbekezds"/>
+        <w:numPr>
+          <w:ilvl w:val="0"/>
+          <w:numId w:val="3"/>
         </w:numPr>
       </w:pPr>
       <w:r>
-        <w:t>1. Fájlelrendezés</w:t>
+        <w:t>Fájlrendszer</w:t>
       </w:r>
     </w:p>
     <w:p>
       <w:pPr>
         <w:pStyle w:val="Listaszerbekezds"/>
       </w:pPr>
-      <w:bookmarkStart w:id="0" w:name="_GoBack"/>
       <w:r>
         <w:rPr>
           <w:noProof/>
         </w:rPr>
         <w:drawing>
-          <wp:inline distT="0" distB="0" distL="0" distR="0">
-            <wp:extent cx="5486400" cy="3200400"/>
-            <wp:effectExtent l="0" t="0" r="19050" b="76200"/>
-            <wp:docPr id="1" name="Diagram 1"/>
+          <wp:inline distT="0" distB="0" distL="0" distR="0" wp14:anchorId="365FFD6F" wp14:editId="3A405584">
+            <wp:extent cx="2037532" cy="1188560"/>
+            <wp:effectExtent l="19050" t="0" r="20320" b="0"/>
+            <wp:docPr id="2" name="Diagram 2"/>
             <wp:cNvGraphicFramePr/>
             <a:graphic xmlns:a="http://schemas.openxmlformats.org/drawingml/2006/main">
               <a:graphicData uri="http://schemas.openxmlformats.org/drawingml/2006/diagram">
@@ -37,7 +130,15 @@
           </wp:inline>
         </w:drawing>
       </w:r>
-      <w:bookmarkEnd w:id="0"/>
+    </w:p>
+    <w:p>
+      <w:pPr>
+        <w:pStyle w:val="Listaszerbekezds"/>
+        <w:numPr>
+          <w:ilvl w:val="0"/>
+          <w:numId w:val="3"/>
+        </w:numPr>
+      </w:pPr>
     </w:p>
     <w:sectPr>
       <w:pgSz w:w="11906" w:h="16838"/>
@@ -50,7 +151,7 @@
 </file>
 
 <file path=word/numbering.xml><?xml version="1.0" encoding="utf-8"?>
-<w:numbering xmlns:wpc="http://schemas.microsoft.com/office/word/2010/wordprocessingCanvas" xmlns:cx="http://schemas.microsoft.com/office/drawing/2014/chartex" xmlns:cx1="http://schemas.microsoft.com/office/drawing/2015/9/8/chartex" xmlns:cx2="http://schemas.microsoft.com/office/drawing/2015/10/21/chartex" xmlns:cx3="http://schemas.microsoft.com/office/drawing/2016/5/9/chartex" xmlns:cx4="http://schemas.microsoft.com/office/drawing/2016/5/10/chartex" xmlns:cx5="http://schemas.microsoft.com/office/drawing/2016/5/11/chartex" xmlns:cx6="http://schemas.microsoft.com/office/drawing/2016/5/12/chartex" xmlns:cx7="http://schemas.microsoft.com/office/drawing/2016/5/13/chartex" xmlns:cx8="http://schemas.microsoft.com/office/drawing/2016/5/14/chartex" xmlns:mc="http://schemas.openxmlformats.org/markup-compatibility/2006" xmlns:aink="http://schemas.microsoft.com/office/drawing/2016/ink" xmlns:am3d="http://schemas.microsoft.com/office/drawing/2017/model3d" xmlns:o="urn:schemas-microsoft-com:office:office" xmlns:r="http://schemas.openxmlformats.org/officeDocument/2006/relationships" xmlns:m="http://schemas.openxmlformats.org/officeDocument/2006/math" xmlns:v="urn:schemas-microsoft-com:vml" xmlns:wp14="http://schemas.microsoft.com/office/word/2010/wordprocessingDrawing" xmlns:wp="http://schemas.openxmlformats.org/drawingml/2006/wordprocessingDrawing" xmlns:w10="urn:schemas-microsoft-com:office:word" xmlns:w="http://schemas.openxmlformats.org/wordprocessingml/2006/main" xmlns:w14="http://schemas.microsoft.com/office/word/2010/wordml" xmlns:w15="http://schemas.microsoft.com/office/word/2012/wordml" xmlns:w16cid="http://schemas.microsoft.com/office/word/2016/wordml/cid" xmlns:w16se="http://schemas.microsoft.com/office/word/2015/wordml/symex" xmlns:wpg="http://schemas.microsoft.com/office/word/2010/wordprocessingGroup" xmlns:wpi="http://schemas.microsoft.com/office/word/2010/wordprocessingInk" xmlns:wne="http://schemas.microsoft.com/office/word/2006/wordml" xmlns:wps="http://schemas.microsoft.com/office/word/2010/wordprocessingShape" mc:Ignorable="w14 w15 w16se w16cid wp14">
+<w:numbering xmlns:wpc="http://schemas.microsoft.com/office/word/2010/wordprocessingCanvas" xmlns:cx="http://schemas.microsoft.com/office/drawing/2014/chartex" xmlns:cx1="http://schemas.microsoft.com/office/drawing/2015/9/8/chartex" xmlns:cx2="http://schemas.microsoft.com/office/drawing/2015/10/21/chartex" xmlns:cx3="http://schemas.microsoft.com/office/drawing/2016/5/9/chartex" xmlns:cx4="http://schemas.microsoft.com/office/drawing/2016/5/10/chartex" xmlns:cx5="http://schemas.microsoft.com/office/drawing/2016/5/11/chartex" xmlns:cx6="http://schemas.microsoft.com/office/drawing/2016/5/12/chartex" xmlns:cx7="http://schemas.microsoft.com/office/drawing/2016/5/13/chartex" xmlns:cx8="http://schemas.microsoft.com/office/drawing/2016/5/14/chartex" xmlns:mc="http://schemas.openxmlformats.org/markup-compatibility/2006" xmlns:aink="http://schemas.microsoft.com/office/drawing/2016/ink" xmlns:am3d="http://schemas.microsoft.com/office/drawing/2017/model3d" xmlns:o="urn:schemas-microsoft-com:office:office" xmlns:oel="http://schemas.microsoft.com/office/2019/extlst" xmlns:r="http://schemas.openxmlformats.org/officeDocument/2006/relationships" xmlns:m="http://schemas.openxmlformats.org/officeDocument/2006/math" xmlns:v="urn:schemas-microsoft-com:vml" xmlns:wp14="http://schemas.microsoft.com/office/word/2010/wordprocessingDrawing" xmlns:wp="http://schemas.openxmlformats.org/drawingml/2006/wordprocessingDrawing" xmlns:w10="urn:schemas-microsoft-com:office:word" xmlns:w="http://schemas.openxmlformats.org/wordprocessingml/2006/main" xmlns:w14="http://schemas.microsoft.com/office/word/2010/wordml" xmlns:w15="http://schemas.microsoft.com/office/word/2012/wordml" xmlns:w16cex="http://schemas.microsoft.com/office/word/2018/wordml/cex" xmlns:w16cid="http://schemas.microsoft.com/office/word/2016/wordml/cid" xmlns:w16="http://schemas.microsoft.com/office/word/2018/wordml" xmlns:w16sdtdh="http://schemas.microsoft.com/office/word/2020/wordml/sdtdatahash" xmlns:w16se="http://schemas.microsoft.com/office/word/2015/wordml/symex" xmlns:wpg="http://schemas.microsoft.com/office/word/2010/wordprocessingGroup" xmlns:wpi="http://schemas.microsoft.com/office/word/2010/wordprocessingInk" xmlns:wne="http://schemas.microsoft.com/office/word/2006/wordml" xmlns:wps="http://schemas.microsoft.com/office/word/2010/wordprocessingShape" mc:Ignorable="w14 w15 w16se w16cid w16 w16cex w16sdtdh wp14">
   <w:abstractNum w:abstractNumId="0" w15:restartNumberingAfterBreak="0">
     <w:nsid w:val="237334D4"/>
     <w:multiLevelType w:val="hybridMultilevel"/>
@@ -280,17 +381,109 @@
       </w:rPr>
     </w:lvl>
   </w:abstractNum>
-  <w:num w:numId="1">
+  <w:abstractNum w:abstractNumId="2" w15:restartNumberingAfterBreak="0">
+    <w:nsid w:val="64957C2B"/>
+    <w:multiLevelType w:val="hybridMultilevel"/>
+    <w:tmpl w:val="DB5004DE"/>
+    <w:lvl w:ilvl="0" w:tplc="604235D6">
+      <w:start w:val="1"/>
+      <w:numFmt w:val="decimal"/>
+      <w:lvlText w:val="%1."/>
+      <w:lvlJc w:val="left"/>
+      <w:pPr>
+        <w:ind w:left="720" w:hanging="360"/>
+      </w:pPr>
+      <w:rPr>
+        <w:rFonts w:hint="default"/>
+      </w:rPr>
+    </w:lvl>
+    <w:lvl w:ilvl="1" w:tplc="040E0019">
+      <w:start w:val="1"/>
+      <w:numFmt w:val="lowerLetter"/>
+      <w:lvlText w:val="%2."/>
+      <w:lvlJc w:val="left"/>
+      <w:pPr>
+        <w:ind w:left="1440" w:hanging="360"/>
+      </w:pPr>
+    </w:lvl>
+    <w:lvl w:ilvl="2" w:tplc="040E001B" w:tentative="1">
+      <w:start w:val="1"/>
+      <w:numFmt w:val="lowerRoman"/>
+      <w:lvlText w:val="%3."/>
+      <w:lvlJc w:val="right"/>
+      <w:pPr>
+        <w:ind w:left="2160" w:hanging="180"/>
+      </w:pPr>
+    </w:lvl>
+    <w:lvl w:ilvl="3" w:tplc="040E000F" w:tentative="1">
+      <w:start w:val="1"/>
+      <w:numFmt w:val="decimal"/>
+      <w:lvlText w:val="%4."/>
+      <w:lvlJc w:val="left"/>
+      <w:pPr>
+        <w:ind w:left="2880" w:hanging="360"/>
+      </w:pPr>
+    </w:lvl>
+    <w:lvl w:ilvl="4" w:tplc="040E0019" w:tentative="1">
+      <w:start w:val="1"/>
+      <w:numFmt w:val="lowerLetter"/>
+      <w:lvlText w:val="%5."/>
+      <w:lvlJc w:val="left"/>
+      <w:pPr>
+        <w:ind w:left="3600" w:hanging="360"/>
+      </w:pPr>
+    </w:lvl>
+    <w:lvl w:ilvl="5" w:tplc="040E001B" w:tentative="1">
+      <w:start w:val="1"/>
+      <w:numFmt w:val="lowerRoman"/>
+      <w:lvlText w:val="%6."/>
+      <w:lvlJc w:val="right"/>
+      <w:pPr>
+        <w:ind w:left="4320" w:hanging="180"/>
+      </w:pPr>
+    </w:lvl>
+    <w:lvl w:ilvl="6" w:tplc="040E000F" w:tentative="1">
+      <w:start w:val="1"/>
+      <w:numFmt w:val="decimal"/>
+      <w:lvlText w:val="%7."/>
+      <w:lvlJc w:val="left"/>
+      <w:pPr>
+        <w:ind w:left="5040" w:hanging="360"/>
+      </w:pPr>
+    </w:lvl>
+    <w:lvl w:ilvl="7" w:tplc="040E0019" w:tentative="1">
+      <w:start w:val="1"/>
+      <w:numFmt w:val="lowerLetter"/>
+      <w:lvlText w:val="%8."/>
+      <w:lvlJc w:val="left"/>
+      <w:pPr>
+        <w:ind w:left="5760" w:hanging="360"/>
+      </w:pPr>
+    </w:lvl>
+    <w:lvl w:ilvl="8" w:tplc="040E001B" w:tentative="1">
+      <w:start w:val="1"/>
+      <w:numFmt w:val="lowerRoman"/>
+      <w:lvlText w:val="%9."/>
+      <w:lvlJc w:val="right"/>
+      <w:pPr>
+        <w:ind w:left="6480" w:hanging="180"/>
+      </w:pPr>
+    </w:lvl>
+  </w:abstractNum>
+  <w:num w:numId="1" w16cid:durableId="1785225326">
     <w:abstractNumId w:val="0"/>
   </w:num>
-  <w:num w:numId="2">
+  <w:num w:numId="2" w16cid:durableId="1257207483">
     <w:abstractNumId w:val="1"/>
+  </w:num>
+  <w:num w:numId="3" w16cid:durableId="1781752335">
+    <w:abstractNumId w:val="2"/>
   </w:num>
 </w:numbering>
 </file>
 
 <file path=word/styles.xml><?xml version="1.0" encoding="utf-8"?>
-<w:styles xmlns:mc="http://schemas.openxmlformats.org/markup-compatibility/2006" xmlns:r="http://schemas.openxmlformats.org/officeDocument/2006/relationships" xmlns:w="http://schemas.openxmlformats.org/wordprocessingml/2006/main" xmlns:w14="http://schemas.microsoft.com/office/word/2010/wordml" xmlns:w15="http://schemas.microsoft.com/office/word/2012/wordml" xmlns:w16cid="http://schemas.microsoft.com/office/word/2016/wordml/cid" xmlns:w16se="http://schemas.microsoft.com/office/word/2015/wordml/symex" mc:Ignorable="w14 w15 w16se w16cid">
+<w:styles xmlns:mc="http://schemas.openxmlformats.org/markup-compatibility/2006" xmlns:r="http://schemas.openxmlformats.org/officeDocument/2006/relationships" xmlns:w="http://schemas.openxmlformats.org/wordprocessingml/2006/main" xmlns:w14="http://schemas.microsoft.com/office/word/2010/wordml" xmlns:w15="http://schemas.microsoft.com/office/word/2012/wordml" xmlns:w16cex="http://schemas.microsoft.com/office/word/2018/wordml/cex" xmlns:w16cid="http://schemas.microsoft.com/office/word/2016/wordml/cid" xmlns:w16="http://schemas.microsoft.com/office/word/2018/wordml" xmlns:w16sdtdh="http://schemas.microsoft.com/office/word/2020/wordml/sdtdatahash" xmlns:w16se="http://schemas.microsoft.com/office/word/2015/wordml/symex" mc:Ignorable="w14 w15 w16se w16cid w16 w16cex w16sdtdh">
   <w:docDefaults>
     <w:rPrDefault>
       <w:rPr>
@@ -306,7 +499,7 @@
       </w:pPr>
     </w:pPrDefault>
   </w:docDefaults>
-  <w:latentStyles w:defLockedState="0" w:defUIPriority="99" w:defSemiHidden="0" w:defUnhideWhenUsed="0" w:defQFormat="0" w:count="375">
+  <w:latentStyles w:defLockedState="0" w:defUIPriority="99" w:defSemiHidden="0" w:defUnhideWhenUsed="0" w:defQFormat="0" w:count="376">
     <w:lsdException w:name="Normal" w:uiPriority="0" w:qFormat="1"/>
     <w:lsdException w:name="heading 1" w:uiPriority="9" w:qFormat="1"/>
     <w:lsdException w:name="heading 2" w:semiHidden="1" w:uiPriority="9" w:unhideWhenUsed="1" w:qFormat="1"/>
@@ -412,7 +605,6 @@
     <w:lsdException w:name="HTML Sample" w:semiHidden="1" w:unhideWhenUsed="1"/>
     <w:lsdException w:name="HTML Typewriter" w:semiHidden="1" w:unhideWhenUsed="1"/>
     <w:lsdException w:name="HTML Variable" w:semiHidden="1" w:unhideWhenUsed="1"/>
-    <w:lsdException w:name="Normal Table" w:semiHidden="1" w:unhideWhenUsed="1"/>
     <w:lsdException w:name="annotation subject" w:semiHidden="1" w:unhideWhenUsed="1"/>
     <w:lsdException w:name="No List" w:semiHidden="1" w:unhideWhenUsed="1"/>
     <w:lsdException w:name="Outline List 1" w:semiHidden="1" w:unhideWhenUsed="1"/>
@@ -459,10 +651,8 @@
     <w:lsdException w:name="Table Subtle 2" w:semiHidden="1" w:unhideWhenUsed="1"/>
     <w:lsdException w:name="Table Web 1" w:semiHidden="1" w:unhideWhenUsed="1"/>
     <w:lsdException w:name="Table Web 2" w:semiHidden="1" w:unhideWhenUsed="1"/>
-    <w:lsdException w:name="Table Web 3" w:semiHidden="1" w:unhideWhenUsed="1"/>
     <w:lsdException w:name="Balloon Text" w:semiHidden="1" w:unhideWhenUsed="1"/>
     <w:lsdException w:name="Table Grid" w:uiPriority="39"/>
-    <w:lsdException w:name="Table Theme" w:semiHidden="1" w:unhideWhenUsed="1"/>
     <w:lsdException w:name="Placeholder Text" w:semiHidden="1"/>
     <w:lsdException w:name="No Spacing" w:uiPriority="1" w:qFormat="1"/>
     <w:lsdException w:name="Light Shading" w:uiPriority="60"/>
@@ -682,6 +872,7 @@
     <w:lsdException w:name="Smart Hyperlink" w:semiHidden="1" w:unhideWhenUsed="1"/>
     <w:lsdException w:name="Hashtag" w:semiHidden="1" w:unhideWhenUsed="1"/>
     <w:lsdException w:name="Unresolved Mention" w:semiHidden="1" w:unhideWhenUsed="1"/>
+    <w:lsdException w:name="Smart Link" w:semiHidden="1" w:unhideWhenUsed="1"/>
   </w:latentStyles>
   <w:style w:type="paragraph" w:default="1" w:styleId="Norml">
     <w:name w:val="Normal"/>
@@ -690,6 +881,7 @@
   <w:style w:type="character" w:default="1" w:styleId="Bekezdsalapbettpusa">
     <w:name w:val="Default Paragraph Font"/>
     <w:uiPriority w:val="1"/>
+    <w:semiHidden/>
     <w:unhideWhenUsed/>
   </w:style>
   <w:style w:type="table" w:default="1" w:styleId="Normltblzat">
@@ -1477,7 +1669,7 @@
 <file path=word/diagrams/data1.xml><?xml version="1.0" encoding="utf-8"?>
 <dgm:dataModel xmlns:dgm="http://schemas.openxmlformats.org/drawingml/2006/diagram" xmlns:a="http://schemas.openxmlformats.org/drawingml/2006/main">
   <dgm:ptLst>
-    <dgm:pt modelId="{32C43C9C-87A1-42D1-849D-97FDF0EC037E}" type="doc">
+    <dgm:pt modelId="{5CDC6B9D-2C04-434F-90A3-4156AD7DC9F7}" type="doc">
       <dgm:prSet loTypeId="urn:microsoft.com/office/officeart/2005/8/layout/orgChart1" loCatId="hierarchy" qsTypeId="urn:microsoft.com/office/officeart/2005/8/quickstyle/simple1" qsCatId="simple" csTypeId="urn:microsoft.com/office/officeart/2005/8/colors/accent1_2" csCatId="accent1" phldr="1"/>
       <dgm:spPr/>
       <dgm:t>
@@ -1488,7 +1680,7 @@
         </a:p>
       </dgm:t>
     </dgm:pt>
-    <dgm:pt modelId="{ABE42BBC-56C0-4FB5-987E-4C53C0725B82}">
+    <dgm:pt modelId="{EFE44637-E752-4E66-8134-A599328B52E7}">
       <dgm:prSet phldrT="[Szöveg]"/>
       <dgm:spPr/>
       <dgm:t>
@@ -1497,12 +1689,12 @@
         <a:p>
           <a:r>
             <a:rPr lang="hu-HU"/>
-            <a:t>main.py</a:t>
+            <a:t>main.py (main)</a:t>
           </a:r>
         </a:p>
       </dgm:t>
     </dgm:pt>
-    <dgm:pt modelId="{36F32B04-AC8B-422B-AF32-C70E41AD3B1E}" type="parTrans" cxnId="{540A5379-29C2-43F3-9933-8434EFFAE67C}">
+    <dgm:pt modelId="{386C0946-3462-4C24-B5C0-297193AE610E}" type="parTrans" cxnId="{50C845D3-735D-4847-98F4-4E4520E225D2}">
       <dgm:prSet/>
       <dgm:spPr/>
       <dgm:t>
@@ -1513,7 +1705,7 @@
         </a:p>
       </dgm:t>
     </dgm:pt>
-    <dgm:pt modelId="{0C74C492-B641-4469-8242-867CDD22A634}" type="sibTrans" cxnId="{540A5379-29C2-43F3-9933-8434EFFAE67C}">
+    <dgm:pt modelId="{F3CA3C0C-5F33-4E4D-90D6-CF9F759728DD}" type="sibTrans" cxnId="{50C845D3-735D-4847-98F4-4E4520E225D2}">
       <dgm:prSet/>
       <dgm:spPr/>
       <dgm:t>
@@ -1524,7 +1716,7 @@
         </a:p>
       </dgm:t>
     </dgm:pt>
-    <dgm:pt modelId="{78E0F14A-C5D5-4FE3-83D4-9AC5F443A914}">
+    <dgm:pt modelId="{67F186C2-B52B-4838-923A-1ED25F35E572}">
       <dgm:prSet phldrT="[Szöveg]" phldr="1"/>
       <dgm:spPr/>
       <dgm:t>
@@ -1535,7 +1727,7 @@
         </a:p>
       </dgm:t>
     </dgm:pt>
-    <dgm:pt modelId="{1814681E-6568-48AA-8C63-5817209BE8B7}" type="parTrans" cxnId="{F4FA5DF9-31CA-441F-A69F-20AFA0D9F42D}">
+    <dgm:pt modelId="{A8505558-0E2A-4001-B53C-7CC4FE28AB54}" type="parTrans" cxnId="{B11BF4E3-FC95-4E60-A6EC-DCE5F4DB3818}">
       <dgm:prSet/>
       <dgm:spPr/>
       <dgm:t>
@@ -1546,7 +1738,7 @@
         </a:p>
       </dgm:t>
     </dgm:pt>
-    <dgm:pt modelId="{D85A6C1C-7B76-4409-B2BE-BE29B4A72E95}" type="sibTrans" cxnId="{F4FA5DF9-31CA-441F-A69F-20AFA0D9F42D}">
+    <dgm:pt modelId="{7340A626-221B-4958-9CF8-BD3F174DD05C}" type="sibTrans" cxnId="{B11BF4E3-FC95-4E60-A6EC-DCE5F4DB3818}">
       <dgm:prSet/>
       <dgm:spPr/>
       <dgm:t>
@@ -1557,7 +1749,7 @@
         </a:p>
       </dgm:t>
     </dgm:pt>
-    <dgm:pt modelId="{CED01722-D93C-4F6B-9330-4B1B3891EDC1}">
+    <dgm:pt modelId="{50D56D39-1D2C-444E-9352-95EFEEA1ED5B}">
       <dgm:prSet phldrT="[Szöveg]" phldr="1"/>
       <dgm:spPr/>
       <dgm:t>
@@ -1568,7 +1760,7 @@
         </a:p>
       </dgm:t>
     </dgm:pt>
-    <dgm:pt modelId="{91EA4647-5F5B-46AE-91C7-593A2FCB9255}" type="parTrans" cxnId="{95654ECF-873D-4B33-901D-9954C57F7A18}">
+    <dgm:pt modelId="{B93DBA41-CD90-419B-B5D2-E21FB1A954B7}" type="parTrans" cxnId="{EBBA5C53-CC9E-4C13-B672-D55D0E786F8D}">
       <dgm:prSet/>
       <dgm:spPr/>
       <dgm:t>
@@ -1579,7 +1771,7 @@
         </a:p>
       </dgm:t>
     </dgm:pt>
-    <dgm:pt modelId="{78EE8560-9CF8-4820-8F62-2779C57036EB}" type="sibTrans" cxnId="{95654ECF-873D-4B33-901D-9954C57F7A18}">
+    <dgm:pt modelId="{7764460F-73A0-4641-B5DA-E9660683839E}" type="sibTrans" cxnId="{EBBA5C53-CC9E-4C13-B672-D55D0E786F8D}">
       <dgm:prSet/>
       <dgm:spPr/>
       <dgm:t>
@@ -1590,7 +1782,7 @@
         </a:p>
       </dgm:t>
     </dgm:pt>
-    <dgm:pt modelId="{661FB7A4-C161-495B-ABB3-C557822B422E}">
+    <dgm:pt modelId="{FF535965-CD7C-4CC1-BD88-EA389FEE1179}">
       <dgm:prSet phldrT="[Szöveg]" phldr="1"/>
       <dgm:spPr/>
       <dgm:t>
@@ -1601,7 +1793,7 @@
         </a:p>
       </dgm:t>
     </dgm:pt>
-    <dgm:pt modelId="{52B6238B-AD94-40FA-823B-F66C5EEAE810}" type="parTrans" cxnId="{E1E7258C-296E-4CDC-BBBE-556C413DCBD7}">
+    <dgm:pt modelId="{6CA87B03-A60B-4901-B98B-6C019699B7BE}" type="parTrans" cxnId="{9EB866A9-7126-48BC-A744-AB2F682FFB4E}">
       <dgm:prSet/>
       <dgm:spPr/>
       <dgm:t>
@@ -1612,7 +1804,7 @@
         </a:p>
       </dgm:t>
     </dgm:pt>
-    <dgm:pt modelId="{999D5185-F95C-4E17-93DC-B17514940A78}" type="sibTrans" cxnId="{E1E7258C-296E-4CDC-BBBE-556C413DCBD7}">
+    <dgm:pt modelId="{071DE5AC-596B-4585-B0F9-4E783CE9518A}" type="sibTrans" cxnId="{9EB866A9-7126-48BC-A744-AB2F682FFB4E}">
       <dgm:prSet/>
       <dgm:spPr/>
       <dgm:t>
@@ -1623,8 +1815,8 @@
         </a:p>
       </dgm:t>
     </dgm:pt>
-    <dgm:pt modelId="{CEB0CBD3-F29F-4BD0-B936-262D675F4A7F}" type="pres">
-      <dgm:prSet presAssocID="{32C43C9C-87A1-42D1-849D-97FDF0EC037E}" presName="hierChild1" presStyleCnt="0">
+    <dgm:pt modelId="{CEF0AA6A-BA6B-46D6-A402-A6362D229122}" type="pres">
+      <dgm:prSet presAssocID="{5CDC6B9D-2C04-434F-90A3-4156AD7DC9F7}" presName="hierChild1" presStyleCnt="0">
         <dgm:presLayoutVars>
           <dgm:orgChart val="1"/>
           <dgm:chPref val="1"/>
@@ -1636,191 +1828,191 @@
       </dgm:prSet>
       <dgm:spPr/>
     </dgm:pt>
-    <dgm:pt modelId="{602B0C3D-7FCF-44AD-AFAE-7B7550282037}" type="pres">
-      <dgm:prSet presAssocID="{ABE42BBC-56C0-4FB5-987E-4C53C0725B82}" presName="hierRoot1" presStyleCnt="0">
+    <dgm:pt modelId="{F985CCFB-E953-44F2-BA70-B3602F79A66A}" type="pres">
+      <dgm:prSet presAssocID="{EFE44637-E752-4E66-8134-A599328B52E7}" presName="hierRoot1" presStyleCnt="0">
         <dgm:presLayoutVars>
           <dgm:hierBranch val="init"/>
         </dgm:presLayoutVars>
       </dgm:prSet>
       <dgm:spPr/>
     </dgm:pt>
-    <dgm:pt modelId="{5FA6A691-225B-4BCB-A063-0099D5A069BD}" type="pres">
-      <dgm:prSet presAssocID="{ABE42BBC-56C0-4FB5-987E-4C53C0725B82}" presName="rootComposite1" presStyleCnt="0"/>
+    <dgm:pt modelId="{9756C752-E39D-4B82-8026-E1963B35F2A6}" type="pres">
+      <dgm:prSet presAssocID="{EFE44637-E752-4E66-8134-A599328B52E7}" presName="rootComposite1" presStyleCnt="0"/>
       <dgm:spPr/>
     </dgm:pt>
-    <dgm:pt modelId="{CB8F45FA-5204-4BE2-AC21-6BC4F38D78B1}" type="pres">
-      <dgm:prSet presAssocID="{ABE42BBC-56C0-4FB5-987E-4C53C0725B82}" presName="rootText1" presStyleLbl="node0" presStyleIdx="0" presStyleCnt="1" custLinFactY="100000" custLinFactNeighborX="396" custLinFactNeighborY="121696">
+    <dgm:pt modelId="{D5FB13C3-E23E-4414-BB2F-22A50836873D}" type="pres">
+      <dgm:prSet presAssocID="{EFE44637-E752-4E66-8134-A599328B52E7}" presName="rootText1" presStyleLbl="node0" presStyleIdx="0" presStyleCnt="1">
         <dgm:presLayoutVars>
           <dgm:chPref val="3"/>
         </dgm:presLayoutVars>
       </dgm:prSet>
       <dgm:spPr/>
     </dgm:pt>
-    <dgm:pt modelId="{132362B8-5176-4A05-A8A4-E3ACC87C334F}" type="pres">
-      <dgm:prSet presAssocID="{ABE42BBC-56C0-4FB5-987E-4C53C0725B82}" presName="rootConnector1" presStyleLbl="node1" presStyleIdx="0" presStyleCnt="0"/>
+    <dgm:pt modelId="{ADBD751E-04DA-4883-B0C0-98AC30701E2A}" type="pres">
+      <dgm:prSet presAssocID="{EFE44637-E752-4E66-8134-A599328B52E7}" presName="rootConnector1" presStyleLbl="node1" presStyleIdx="0" presStyleCnt="0"/>
       <dgm:spPr/>
     </dgm:pt>
-    <dgm:pt modelId="{27D78BBE-2409-49C3-A9AB-08C1C4ECD91A}" type="pres">
-      <dgm:prSet presAssocID="{ABE42BBC-56C0-4FB5-987E-4C53C0725B82}" presName="hierChild2" presStyleCnt="0"/>
+    <dgm:pt modelId="{9B77B36A-C4D1-4232-A48E-3108E1B1578B}" type="pres">
+      <dgm:prSet presAssocID="{EFE44637-E752-4E66-8134-A599328B52E7}" presName="hierChild2" presStyleCnt="0"/>
       <dgm:spPr/>
     </dgm:pt>
-    <dgm:pt modelId="{E9E84641-1D62-4122-AE01-827331573BD9}" type="pres">
-      <dgm:prSet presAssocID="{1814681E-6568-48AA-8C63-5817209BE8B7}" presName="Name37" presStyleLbl="parChTrans1D2" presStyleIdx="0" presStyleCnt="3"/>
+    <dgm:pt modelId="{614A4BFF-53EA-4051-AA41-21EB4C7CDA7B}" type="pres">
+      <dgm:prSet presAssocID="{A8505558-0E2A-4001-B53C-7CC4FE28AB54}" presName="Name37" presStyleLbl="parChTrans1D2" presStyleIdx="0" presStyleCnt="3"/>
       <dgm:spPr/>
     </dgm:pt>
-    <dgm:pt modelId="{0680BC6E-D22F-46F5-86D6-95CEEF38C336}" type="pres">
-      <dgm:prSet presAssocID="{78E0F14A-C5D5-4FE3-83D4-9AC5F443A914}" presName="hierRoot2" presStyleCnt="0">
+    <dgm:pt modelId="{BABEAF27-B950-4447-B7C1-8DC70DFF0653}" type="pres">
+      <dgm:prSet presAssocID="{67F186C2-B52B-4838-923A-1ED25F35E572}" presName="hierRoot2" presStyleCnt="0">
         <dgm:presLayoutVars>
           <dgm:hierBranch val="init"/>
         </dgm:presLayoutVars>
       </dgm:prSet>
       <dgm:spPr/>
     </dgm:pt>
-    <dgm:pt modelId="{67102A47-8405-4195-944C-79C8242BA49F}" type="pres">
-      <dgm:prSet presAssocID="{78E0F14A-C5D5-4FE3-83D4-9AC5F443A914}" presName="rootComposite" presStyleCnt="0"/>
+    <dgm:pt modelId="{62939FB5-8AB9-47A6-B2EA-24B0CD0A167B}" type="pres">
+      <dgm:prSet presAssocID="{67F186C2-B52B-4838-923A-1ED25F35E572}" presName="rootComposite" presStyleCnt="0"/>
       <dgm:spPr/>
     </dgm:pt>
-    <dgm:pt modelId="{85A1EE2E-6559-4B7B-9681-D28B8685D673}" type="pres">
-      <dgm:prSet presAssocID="{78E0F14A-C5D5-4FE3-83D4-9AC5F443A914}" presName="rootText" presStyleLbl="node2" presStyleIdx="0" presStyleCnt="3" custLinFactY="-27475" custLinFactNeighborX="6334" custLinFactNeighborY="-100000">
+    <dgm:pt modelId="{CB01B973-A227-48E0-AF83-4426FA726A2C}" type="pres">
+      <dgm:prSet presAssocID="{67F186C2-B52B-4838-923A-1ED25F35E572}" presName="rootText" presStyleLbl="node2" presStyleIdx="0" presStyleCnt="3">
         <dgm:presLayoutVars>
           <dgm:chPref val="3"/>
         </dgm:presLayoutVars>
       </dgm:prSet>
       <dgm:spPr/>
     </dgm:pt>
-    <dgm:pt modelId="{6603548F-4EB4-431F-B727-9BF08B4153E3}" type="pres">
-      <dgm:prSet presAssocID="{78E0F14A-C5D5-4FE3-83D4-9AC5F443A914}" presName="rootConnector" presStyleLbl="node2" presStyleIdx="0" presStyleCnt="3"/>
+    <dgm:pt modelId="{BD457C9F-5288-4EA8-92BB-88535D84F532}" type="pres">
+      <dgm:prSet presAssocID="{67F186C2-B52B-4838-923A-1ED25F35E572}" presName="rootConnector" presStyleLbl="node2" presStyleIdx="0" presStyleCnt="3"/>
       <dgm:spPr/>
     </dgm:pt>
-    <dgm:pt modelId="{15304AE5-D907-4414-89C4-AC367A9A7EC4}" type="pres">
-      <dgm:prSet presAssocID="{78E0F14A-C5D5-4FE3-83D4-9AC5F443A914}" presName="hierChild4" presStyleCnt="0"/>
+    <dgm:pt modelId="{FA13DBBE-E267-4AEE-8D44-6089DC890C7A}" type="pres">
+      <dgm:prSet presAssocID="{67F186C2-B52B-4838-923A-1ED25F35E572}" presName="hierChild4" presStyleCnt="0"/>
       <dgm:spPr/>
     </dgm:pt>
-    <dgm:pt modelId="{F20BC2E0-DCC6-46F6-8A01-F3780F8A6E91}" type="pres">
-      <dgm:prSet presAssocID="{78E0F14A-C5D5-4FE3-83D4-9AC5F443A914}" presName="hierChild5" presStyleCnt="0"/>
+    <dgm:pt modelId="{EF440570-80DC-4BC4-9169-78272C3FDE11}" type="pres">
+      <dgm:prSet presAssocID="{67F186C2-B52B-4838-923A-1ED25F35E572}" presName="hierChild5" presStyleCnt="0"/>
       <dgm:spPr/>
     </dgm:pt>
-    <dgm:pt modelId="{74F6D4C7-ACEA-4EC3-A40D-275C1127DAEF}" type="pres">
-      <dgm:prSet presAssocID="{91EA4647-5F5B-46AE-91C7-593A2FCB9255}" presName="Name37" presStyleLbl="parChTrans1D2" presStyleIdx="1" presStyleCnt="3"/>
+    <dgm:pt modelId="{BEE8BBA1-809F-4C50-A727-FB5FAAA246B5}" type="pres">
+      <dgm:prSet presAssocID="{B93DBA41-CD90-419B-B5D2-E21FB1A954B7}" presName="Name37" presStyleLbl="parChTrans1D2" presStyleIdx="1" presStyleCnt="3"/>
       <dgm:spPr/>
     </dgm:pt>
-    <dgm:pt modelId="{AC6D8374-18EF-4569-8AF7-D0B05D896B0A}" type="pres">
-      <dgm:prSet presAssocID="{CED01722-D93C-4F6B-9330-4B1B3891EDC1}" presName="hierRoot2" presStyleCnt="0">
+    <dgm:pt modelId="{D5582F56-CFBE-404F-8AE5-84165B490F17}" type="pres">
+      <dgm:prSet presAssocID="{50D56D39-1D2C-444E-9352-95EFEEA1ED5B}" presName="hierRoot2" presStyleCnt="0">
         <dgm:presLayoutVars>
           <dgm:hierBranch val="init"/>
         </dgm:presLayoutVars>
       </dgm:prSet>
       <dgm:spPr/>
     </dgm:pt>
-    <dgm:pt modelId="{1790BB35-B4D2-44BD-9CE1-5251BFAF9F25}" type="pres">
-      <dgm:prSet presAssocID="{CED01722-D93C-4F6B-9330-4B1B3891EDC1}" presName="rootComposite" presStyleCnt="0"/>
+    <dgm:pt modelId="{A3AE1C0F-14FD-4C19-83FE-F7F2A80111F6}" type="pres">
+      <dgm:prSet presAssocID="{50D56D39-1D2C-444E-9352-95EFEEA1ED5B}" presName="rootComposite" presStyleCnt="0"/>
       <dgm:spPr/>
     </dgm:pt>
-    <dgm:pt modelId="{038D853C-B078-4ACA-A367-8AB7365B4127}" type="pres">
-      <dgm:prSet presAssocID="{CED01722-D93C-4F6B-9330-4B1B3891EDC1}" presName="rootText" presStyleLbl="node2" presStyleIdx="1" presStyleCnt="3" custLinFactY="-29059" custLinFactNeighborX="2375" custLinFactNeighborY="-100000">
+    <dgm:pt modelId="{DA2E9619-D5CE-4536-8478-AE701572B399}" type="pres">
+      <dgm:prSet presAssocID="{50D56D39-1D2C-444E-9352-95EFEEA1ED5B}" presName="rootText" presStyleLbl="node2" presStyleIdx="1" presStyleCnt="3">
         <dgm:presLayoutVars>
           <dgm:chPref val="3"/>
         </dgm:presLayoutVars>
       </dgm:prSet>
       <dgm:spPr/>
     </dgm:pt>
-    <dgm:pt modelId="{D127DFF7-53A7-4ABF-933D-92E594995383}" type="pres">
-      <dgm:prSet presAssocID="{CED01722-D93C-4F6B-9330-4B1B3891EDC1}" presName="rootConnector" presStyleLbl="node2" presStyleIdx="1" presStyleCnt="3"/>
+    <dgm:pt modelId="{3797B52E-1DD7-4635-A40D-EA2100E121E6}" type="pres">
+      <dgm:prSet presAssocID="{50D56D39-1D2C-444E-9352-95EFEEA1ED5B}" presName="rootConnector" presStyleLbl="node2" presStyleIdx="1" presStyleCnt="3"/>
       <dgm:spPr/>
     </dgm:pt>
-    <dgm:pt modelId="{4DAE53DE-3B37-4F42-9114-360585BFCFB0}" type="pres">
-      <dgm:prSet presAssocID="{CED01722-D93C-4F6B-9330-4B1B3891EDC1}" presName="hierChild4" presStyleCnt="0"/>
+    <dgm:pt modelId="{CBD70427-228F-4EF6-8F67-D99DE2FE2E51}" type="pres">
+      <dgm:prSet presAssocID="{50D56D39-1D2C-444E-9352-95EFEEA1ED5B}" presName="hierChild4" presStyleCnt="0"/>
       <dgm:spPr/>
     </dgm:pt>
-    <dgm:pt modelId="{1CDAF2AB-289E-4D73-BA8D-2E5FEC75FC73}" type="pres">
-      <dgm:prSet presAssocID="{CED01722-D93C-4F6B-9330-4B1B3891EDC1}" presName="hierChild5" presStyleCnt="0"/>
+    <dgm:pt modelId="{D119F7B7-F19B-40CE-8FC5-9043AD96C6B3}" type="pres">
+      <dgm:prSet presAssocID="{50D56D39-1D2C-444E-9352-95EFEEA1ED5B}" presName="hierChild5" presStyleCnt="0"/>
       <dgm:spPr/>
     </dgm:pt>
-    <dgm:pt modelId="{B2257DBE-AC26-4195-AE16-FA6B49C13FDD}" type="pres">
-      <dgm:prSet presAssocID="{52B6238B-AD94-40FA-823B-F66C5EEAE810}" presName="Name37" presStyleLbl="parChTrans1D2" presStyleIdx="2" presStyleCnt="3"/>
+    <dgm:pt modelId="{6B5E5158-EB08-44BC-B054-5840B862F40B}" type="pres">
+      <dgm:prSet presAssocID="{6CA87B03-A60B-4901-B98B-6C019699B7BE}" presName="Name37" presStyleLbl="parChTrans1D2" presStyleIdx="2" presStyleCnt="3"/>
       <dgm:spPr/>
     </dgm:pt>
-    <dgm:pt modelId="{C97CC097-D97E-437E-9838-1FB1EB8F6434}" type="pres">
-      <dgm:prSet presAssocID="{661FB7A4-C161-495B-ABB3-C557822B422E}" presName="hierRoot2" presStyleCnt="0">
+    <dgm:pt modelId="{7717680C-4707-47E5-A2BE-955CC2AA4A39}" type="pres">
+      <dgm:prSet presAssocID="{FF535965-CD7C-4CC1-BD88-EA389FEE1179}" presName="hierRoot2" presStyleCnt="0">
         <dgm:presLayoutVars>
           <dgm:hierBranch val="init"/>
         </dgm:presLayoutVars>
       </dgm:prSet>
       <dgm:spPr/>
     </dgm:pt>
-    <dgm:pt modelId="{19130EC4-6DBE-493E-8FEC-05898021AA32}" type="pres">
-      <dgm:prSet presAssocID="{661FB7A4-C161-495B-ABB3-C557822B422E}" presName="rootComposite" presStyleCnt="0"/>
+    <dgm:pt modelId="{613E4346-A00B-4C2D-BA5C-90ACCD5E7EDD}" type="pres">
+      <dgm:prSet presAssocID="{FF535965-CD7C-4CC1-BD88-EA389FEE1179}" presName="rootComposite" presStyleCnt="0"/>
       <dgm:spPr/>
     </dgm:pt>
-    <dgm:pt modelId="{FC6862EC-A1B8-484D-9331-64F63E018043}" type="pres">
-      <dgm:prSet presAssocID="{661FB7A4-C161-495B-ABB3-C557822B422E}" presName="rootText" presStyleLbl="node2" presStyleIdx="2" presStyleCnt="3" custLinFactY="-29059" custLinFactNeighborX="-3959" custLinFactNeighborY="-100000">
+    <dgm:pt modelId="{B574EC56-6848-4F05-B9B9-A19E9771E485}" type="pres">
+      <dgm:prSet presAssocID="{FF535965-CD7C-4CC1-BD88-EA389FEE1179}" presName="rootText" presStyleLbl="node2" presStyleIdx="2" presStyleCnt="3">
         <dgm:presLayoutVars>
           <dgm:chPref val="3"/>
         </dgm:presLayoutVars>
       </dgm:prSet>
       <dgm:spPr/>
     </dgm:pt>
-    <dgm:pt modelId="{B852B038-BE2C-41CC-A4DE-4C1D60D5E3BB}" type="pres">
-      <dgm:prSet presAssocID="{661FB7A4-C161-495B-ABB3-C557822B422E}" presName="rootConnector" presStyleLbl="node2" presStyleIdx="2" presStyleCnt="3"/>
+    <dgm:pt modelId="{9399BF50-C645-4F06-890B-1AC81B934DD0}" type="pres">
+      <dgm:prSet presAssocID="{FF535965-CD7C-4CC1-BD88-EA389FEE1179}" presName="rootConnector" presStyleLbl="node2" presStyleIdx="2" presStyleCnt="3"/>
       <dgm:spPr/>
     </dgm:pt>
-    <dgm:pt modelId="{AA1CAEDE-5A04-45F2-BEFC-01CFDBD53C33}" type="pres">
-      <dgm:prSet presAssocID="{661FB7A4-C161-495B-ABB3-C557822B422E}" presName="hierChild4" presStyleCnt="0"/>
+    <dgm:pt modelId="{B5653FE3-1E58-4F76-BA42-79BCF6E18F38}" type="pres">
+      <dgm:prSet presAssocID="{FF535965-CD7C-4CC1-BD88-EA389FEE1179}" presName="hierChild4" presStyleCnt="0"/>
       <dgm:spPr/>
     </dgm:pt>
-    <dgm:pt modelId="{AF16CB3D-DD2E-47C4-AF0F-3E6C35E12B8E}" type="pres">
-      <dgm:prSet presAssocID="{661FB7A4-C161-495B-ABB3-C557822B422E}" presName="hierChild5" presStyleCnt="0"/>
+    <dgm:pt modelId="{47E4DFF9-B697-462F-ABB4-8353D8DC48F7}" type="pres">
+      <dgm:prSet presAssocID="{FF535965-CD7C-4CC1-BD88-EA389FEE1179}" presName="hierChild5" presStyleCnt="0"/>
       <dgm:spPr/>
     </dgm:pt>
-    <dgm:pt modelId="{FCAC5C84-4510-4256-B760-1CC83C89CFCE}" type="pres">
-      <dgm:prSet presAssocID="{ABE42BBC-56C0-4FB5-987E-4C53C0725B82}" presName="hierChild3" presStyleCnt="0"/>
+    <dgm:pt modelId="{C74BCB31-C80A-4FFB-AD3F-0951CCCDF108}" type="pres">
+      <dgm:prSet presAssocID="{EFE44637-E752-4E66-8134-A599328B52E7}" presName="hierChild3" presStyleCnt="0"/>
       <dgm:spPr/>
     </dgm:pt>
   </dgm:ptLst>
   <dgm:cxnLst>
-    <dgm:cxn modelId="{FF9B641A-FC92-4BF7-859A-A168642635D6}" type="presOf" srcId="{661FB7A4-C161-495B-ABB3-C557822B422E}" destId="{B852B038-BE2C-41CC-A4DE-4C1D60D5E3BB}" srcOrd="1" destOrd="0" presId="urn:microsoft.com/office/officeart/2005/8/layout/orgChart1"/>
-    <dgm:cxn modelId="{90A3A724-6D90-4E22-B335-022BCA0D9AAF}" type="presOf" srcId="{CED01722-D93C-4F6B-9330-4B1B3891EDC1}" destId="{D127DFF7-53A7-4ABF-933D-92E594995383}" srcOrd="1" destOrd="0" presId="urn:microsoft.com/office/officeart/2005/8/layout/orgChart1"/>
-    <dgm:cxn modelId="{66F63228-7A0A-49AC-84D2-66271BE75D06}" type="presOf" srcId="{78E0F14A-C5D5-4FE3-83D4-9AC5F443A914}" destId="{85A1EE2E-6559-4B7B-9681-D28B8685D673}" srcOrd="0" destOrd="0" presId="urn:microsoft.com/office/officeart/2005/8/layout/orgChart1"/>
-    <dgm:cxn modelId="{9F685B37-5463-46E7-AF72-4759D9B74CA1}" type="presOf" srcId="{78E0F14A-C5D5-4FE3-83D4-9AC5F443A914}" destId="{6603548F-4EB4-431F-B727-9BF08B4153E3}" srcOrd="1" destOrd="0" presId="urn:microsoft.com/office/officeart/2005/8/layout/orgChart1"/>
-    <dgm:cxn modelId="{350D9348-9CAD-420A-BE10-16CB6E3C7DB1}" type="presOf" srcId="{91EA4647-5F5B-46AE-91C7-593A2FCB9255}" destId="{74F6D4C7-ACEA-4EC3-A40D-275C1127DAEF}" srcOrd="0" destOrd="0" presId="urn:microsoft.com/office/officeart/2005/8/layout/orgChart1"/>
-    <dgm:cxn modelId="{BDA80A6A-5218-4A9A-B99B-925EDF6BC0CF}" type="presOf" srcId="{CED01722-D93C-4F6B-9330-4B1B3891EDC1}" destId="{038D853C-B078-4ACA-A367-8AB7365B4127}" srcOrd="0" destOrd="0" presId="urn:microsoft.com/office/officeart/2005/8/layout/orgChart1"/>
-    <dgm:cxn modelId="{99232A55-67C2-48B1-B33E-23F9589BB332}" type="presOf" srcId="{52B6238B-AD94-40FA-823B-F66C5EEAE810}" destId="{B2257DBE-AC26-4195-AE16-FA6B49C13FDD}" srcOrd="0" destOrd="0" presId="urn:microsoft.com/office/officeart/2005/8/layout/orgChart1"/>
-    <dgm:cxn modelId="{6FFD8256-C779-4911-A744-4FB91910EBD5}" type="presOf" srcId="{ABE42BBC-56C0-4FB5-987E-4C53C0725B82}" destId="{CB8F45FA-5204-4BE2-AC21-6BC4F38D78B1}" srcOrd="0" destOrd="0" presId="urn:microsoft.com/office/officeart/2005/8/layout/orgChart1"/>
-    <dgm:cxn modelId="{540A5379-29C2-43F3-9933-8434EFFAE67C}" srcId="{32C43C9C-87A1-42D1-849D-97FDF0EC037E}" destId="{ABE42BBC-56C0-4FB5-987E-4C53C0725B82}" srcOrd="0" destOrd="0" parTransId="{36F32B04-AC8B-422B-AF32-C70E41AD3B1E}" sibTransId="{0C74C492-B641-4469-8242-867CDD22A634}"/>
-    <dgm:cxn modelId="{CDA3AF84-C2B2-4693-BBB0-E06655A28345}" type="presOf" srcId="{1814681E-6568-48AA-8C63-5817209BE8B7}" destId="{E9E84641-1D62-4122-AE01-827331573BD9}" srcOrd="0" destOrd="0" presId="urn:microsoft.com/office/officeart/2005/8/layout/orgChart1"/>
-    <dgm:cxn modelId="{E1E7258C-296E-4CDC-BBBE-556C413DCBD7}" srcId="{ABE42BBC-56C0-4FB5-987E-4C53C0725B82}" destId="{661FB7A4-C161-495B-ABB3-C557822B422E}" srcOrd="2" destOrd="0" parTransId="{52B6238B-AD94-40FA-823B-F66C5EEAE810}" sibTransId="{999D5185-F95C-4E17-93DC-B17514940A78}"/>
-    <dgm:cxn modelId="{95654ECF-873D-4B33-901D-9954C57F7A18}" srcId="{ABE42BBC-56C0-4FB5-987E-4C53C0725B82}" destId="{CED01722-D93C-4F6B-9330-4B1B3891EDC1}" srcOrd="1" destOrd="0" parTransId="{91EA4647-5F5B-46AE-91C7-593A2FCB9255}" sibTransId="{78EE8560-9CF8-4820-8F62-2779C57036EB}"/>
-    <dgm:cxn modelId="{60A3E0D2-E0FB-48B6-B099-264C95503B9F}" type="presOf" srcId="{32C43C9C-87A1-42D1-849D-97FDF0EC037E}" destId="{CEB0CBD3-F29F-4BD0-B936-262D675F4A7F}" srcOrd="0" destOrd="0" presId="urn:microsoft.com/office/officeart/2005/8/layout/orgChart1"/>
-    <dgm:cxn modelId="{4AEE28EE-32BD-46A4-B885-E62AAB3A3C5F}" type="presOf" srcId="{ABE42BBC-56C0-4FB5-987E-4C53C0725B82}" destId="{132362B8-5176-4A05-A8A4-E3ACC87C334F}" srcOrd="1" destOrd="0" presId="urn:microsoft.com/office/officeart/2005/8/layout/orgChart1"/>
-    <dgm:cxn modelId="{7845D2EE-32C1-4B61-86A5-1606A82F2996}" type="presOf" srcId="{661FB7A4-C161-495B-ABB3-C557822B422E}" destId="{FC6862EC-A1B8-484D-9331-64F63E018043}" srcOrd="0" destOrd="0" presId="urn:microsoft.com/office/officeart/2005/8/layout/orgChart1"/>
-    <dgm:cxn modelId="{F4FA5DF9-31CA-441F-A69F-20AFA0D9F42D}" srcId="{ABE42BBC-56C0-4FB5-987E-4C53C0725B82}" destId="{78E0F14A-C5D5-4FE3-83D4-9AC5F443A914}" srcOrd="0" destOrd="0" parTransId="{1814681E-6568-48AA-8C63-5817209BE8B7}" sibTransId="{D85A6C1C-7B76-4409-B2BE-BE29B4A72E95}"/>
-    <dgm:cxn modelId="{539C5AE0-C5B1-4CB0-BA4F-FAC7D483F067}" type="presParOf" srcId="{CEB0CBD3-F29F-4BD0-B936-262D675F4A7F}" destId="{602B0C3D-7FCF-44AD-AFAE-7B7550282037}" srcOrd="0" destOrd="0" presId="urn:microsoft.com/office/officeart/2005/8/layout/orgChart1"/>
-    <dgm:cxn modelId="{9F8FF4BC-D7BA-451B-B6D1-9CC17826D64C}" type="presParOf" srcId="{602B0C3D-7FCF-44AD-AFAE-7B7550282037}" destId="{5FA6A691-225B-4BCB-A063-0099D5A069BD}" srcOrd="0" destOrd="0" presId="urn:microsoft.com/office/officeart/2005/8/layout/orgChart1"/>
-    <dgm:cxn modelId="{0994BA41-68C4-424C-95A8-54D359E3DEA3}" type="presParOf" srcId="{5FA6A691-225B-4BCB-A063-0099D5A069BD}" destId="{CB8F45FA-5204-4BE2-AC21-6BC4F38D78B1}" srcOrd="0" destOrd="0" presId="urn:microsoft.com/office/officeart/2005/8/layout/orgChart1"/>
-    <dgm:cxn modelId="{09754EB6-75ED-4A34-A366-287C8D7B0FDA}" type="presParOf" srcId="{5FA6A691-225B-4BCB-A063-0099D5A069BD}" destId="{132362B8-5176-4A05-A8A4-E3ACC87C334F}" srcOrd="1" destOrd="0" presId="urn:microsoft.com/office/officeart/2005/8/layout/orgChart1"/>
-    <dgm:cxn modelId="{FAABA9B7-F6FB-45DA-B2AD-CD31A208EFB0}" type="presParOf" srcId="{602B0C3D-7FCF-44AD-AFAE-7B7550282037}" destId="{27D78BBE-2409-49C3-A9AB-08C1C4ECD91A}" srcOrd="1" destOrd="0" presId="urn:microsoft.com/office/officeart/2005/8/layout/orgChart1"/>
-    <dgm:cxn modelId="{99BA6A93-C61F-46CB-9DD1-E592C5BFAC17}" type="presParOf" srcId="{27D78BBE-2409-49C3-A9AB-08C1C4ECD91A}" destId="{E9E84641-1D62-4122-AE01-827331573BD9}" srcOrd="0" destOrd="0" presId="urn:microsoft.com/office/officeart/2005/8/layout/orgChart1"/>
-    <dgm:cxn modelId="{893B8560-2C39-4DFF-9CAE-7CC916AC0443}" type="presParOf" srcId="{27D78BBE-2409-49C3-A9AB-08C1C4ECD91A}" destId="{0680BC6E-D22F-46F5-86D6-95CEEF38C336}" srcOrd="1" destOrd="0" presId="urn:microsoft.com/office/officeart/2005/8/layout/orgChart1"/>
-    <dgm:cxn modelId="{E2A08E8D-A5B6-49B5-BEFB-3B1A8BC2404E}" type="presParOf" srcId="{0680BC6E-D22F-46F5-86D6-95CEEF38C336}" destId="{67102A47-8405-4195-944C-79C8242BA49F}" srcOrd="0" destOrd="0" presId="urn:microsoft.com/office/officeart/2005/8/layout/orgChart1"/>
-    <dgm:cxn modelId="{08293D38-656F-4D5C-AF1E-285EDE354AC9}" type="presParOf" srcId="{67102A47-8405-4195-944C-79C8242BA49F}" destId="{85A1EE2E-6559-4B7B-9681-D28B8685D673}" srcOrd="0" destOrd="0" presId="urn:microsoft.com/office/officeart/2005/8/layout/orgChart1"/>
-    <dgm:cxn modelId="{6841B13F-BD3B-4E92-A555-121DC5282076}" type="presParOf" srcId="{67102A47-8405-4195-944C-79C8242BA49F}" destId="{6603548F-4EB4-431F-B727-9BF08B4153E3}" srcOrd="1" destOrd="0" presId="urn:microsoft.com/office/officeart/2005/8/layout/orgChart1"/>
-    <dgm:cxn modelId="{2205443B-6A16-4AAC-98D9-4D286DC1CD9E}" type="presParOf" srcId="{0680BC6E-D22F-46F5-86D6-95CEEF38C336}" destId="{15304AE5-D907-4414-89C4-AC367A9A7EC4}" srcOrd="1" destOrd="0" presId="urn:microsoft.com/office/officeart/2005/8/layout/orgChart1"/>
-    <dgm:cxn modelId="{980B9195-9583-4310-84ED-B92D4B7CABD5}" type="presParOf" srcId="{0680BC6E-D22F-46F5-86D6-95CEEF38C336}" destId="{F20BC2E0-DCC6-46F6-8A01-F3780F8A6E91}" srcOrd="2" destOrd="0" presId="urn:microsoft.com/office/officeart/2005/8/layout/orgChart1"/>
-    <dgm:cxn modelId="{5D717EAA-BD04-4D82-8A8A-93BFAAB4EAEF}" type="presParOf" srcId="{27D78BBE-2409-49C3-A9AB-08C1C4ECD91A}" destId="{74F6D4C7-ACEA-4EC3-A40D-275C1127DAEF}" srcOrd="2" destOrd="0" presId="urn:microsoft.com/office/officeart/2005/8/layout/orgChart1"/>
-    <dgm:cxn modelId="{CE2173C4-671F-4118-801F-61F492A2E950}" type="presParOf" srcId="{27D78BBE-2409-49C3-A9AB-08C1C4ECD91A}" destId="{AC6D8374-18EF-4569-8AF7-D0B05D896B0A}" srcOrd="3" destOrd="0" presId="urn:microsoft.com/office/officeart/2005/8/layout/orgChart1"/>
-    <dgm:cxn modelId="{491CE988-ED78-4871-9EF2-4CD113975635}" type="presParOf" srcId="{AC6D8374-18EF-4569-8AF7-D0B05D896B0A}" destId="{1790BB35-B4D2-44BD-9CE1-5251BFAF9F25}" srcOrd="0" destOrd="0" presId="urn:microsoft.com/office/officeart/2005/8/layout/orgChart1"/>
-    <dgm:cxn modelId="{BF793D86-BB97-4DDB-9C1B-129FADE8BCCC}" type="presParOf" srcId="{1790BB35-B4D2-44BD-9CE1-5251BFAF9F25}" destId="{038D853C-B078-4ACA-A367-8AB7365B4127}" srcOrd="0" destOrd="0" presId="urn:microsoft.com/office/officeart/2005/8/layout/orgChart1"/>
-    <dgm:cxn modelId="{CBB81E12-AB24-4EDE-96BE-835DF6775934}" type="presParOf" srcId="{1790BB35-B4D2-44BD-9CE1-5251BFAF9F25}" destId="{D127DFF7-53A7-4ABF-933D-92E594995383}" srcOrd="1" destOrd="0" presId="urn:microsoft.com/office/officeart/2005/8/layout/orgChart1"/>
-    <dgm:cxn modelId="{F712C5B1-A938-4C25-A01C-676DF7BF776D}" type="presParOf" srcId="{AC6D8374-18EF-4569-8AF7-D0B05D896B0A}" destId="{4DAE53DE-3B37-4F42-9114-360585BFCFB0}" srcOrd="1" destOrd="0" presId="urn:microsoft.com/office/officeart/2005/8/layout/orgChart1"/>
-    <dgm:cxn modelId="{CE906011-7247-4A94-BFFD-DA042A3E8C9F}" type="presParOf" srcId="{AC6D8374-18EF-4569-8AF7-D0B05D896B0A}" destId="{1CDAF2AB-289E-4D73-BA8D-2E5FEC75FC73}" srcOrd="2" destOrd="0" presId="urn:microsoft.com/office/officeart/2005/8/layout/orgChart1"/>
-    <dgm:cxn modelId="{3E315859-15E4-44C9-B957-C3DFB7F9EBD7}" type="presParOf" srcId="{27D78BBE-2409-49C3-A9AB-08C1C4ECD91A}" destId="{B2257DBE-AC26-4195-AE16-FA6B49C13FDD}" srcOrd="4" destOrd="0" presId="urn:microsoft.com/office/officeart/2005/8/layout/orgChart1"/>
-    <dgm:cxn modelId="{08D899CC-5A48-4AC0-BB6F-C7796FDB47D3}" type="presParOf" srcId="{27D78BBE-2409-49C3-A9AB-08C1C4ECD91A}" destId="{C97CC097-D97E-437E-9838-1FB1EB8F6434}" srcOrd="5" destOrd="0" presId="urn:microsoft.com/office/officeart/2005/8/layout/orgChart1"/>
-    <dgm:cxn modelId="{6A41CC99-9256-4B47-AA46-CA0F5A27AA02}" type="presParOf" srcId="{C97CC097-D97E-437E-9838-1FB1EB8F6434}" destId="{19130EC4-6DBE-493E-8FEC-05898021AA32}" srcOrd="0" destOrd="0" presId="urn:microsoft.com/office/officeart/2005/8/layout/orgChart1"/>
-    <dgm:cxn modelId="{48C9B259-00A5-44F5-9169-CD7407D1BEDB}" type="presParOf" srcId="{19130EC4-6DBE-493E-8FEC-05898021AA32}" destId="{FC6862EC-A1B8-484D-9331-64F63E018043}" srcOrd="0" destOrd="0" presId="urn:microsoft.com/office/officeart/2005/8/layout/orgChart1"/>
-    <dgm:cxn modelId="{CA02648E-8E95-4A15-9F18-5B3AE9977BC3}" type="presParOf" srcId="{19130EC4-6DBE-493E-8FEC-05898021AA32}" destId="{B852B038-BE2C-41CC-A4DE-4C1D60D5E3BB}" srcOrd="1" destOrd="0" presId="urn:microsoft.com/office/officeart/2005/8/layout/orgChart1"/>
-    <dgm:cxn modelId="{673B30D3-E18B-4D78-98DC-408239FB9B1E}" type="presParOf" srcId="{C97CC097-D97E-437E-9838-1FB1EB8F6434}" destId="{AA1CAEDE-5A04-45F2-BEFC-01CFDBD53C33}" srcOrd="1" destOrd="0" presId="urn:microsoft.com/office/officeart/2005/8/layout/orgChart1"/>
-    <dgm:cxn modelId="{D1AF90B2-5E4E-45AF-999C-0D6EE12CA7D4}" type="presParOf" srcId="{C97CC097-D97E-437E-9838-1FB1EB8F6434}" destId="{AF16CB3D-DD2E-47C4-AF0F-3E6C35E12B8E}" srcOrd="2" destOrd="0" presId="urn:microsoft.com/office/officeart/2005/8/layout/orgChart1"/>
-    <dgm:cxn modelId="{0F85D7C0-E35D-4F76-B94C-404B37303558}" type="presParOf" srcId="{602B0C3D-7FCF-44AD-AFAE-7B7550282037}" destId="{FCAC5C84-4510-4256-B760-1CC83C89CFCE}" srcOrd="2" destOrd="0" presId="urn:microsoft.com/office/officeart/2005/8/layout/orgChart1"/>
+    <dgm:cxn modelId="{D3FF001D-0A3E-45F1-A537-37AE0C92DB0E}" type="presOf" srcId="{FF535965-CD7C-4CC1-BD88-EA389FEE1179}" destId="{9399BF50-C645-4F06-890B-1AC81B934DD0}" srcOrd="1" destOrd="0" presId="urn:microsoft.com/office/officeart/2005/8/layout/orgChart1"/>
+    <dgm:cxn modelId="{1B4C462D-A2BF-411C-8E28-59C1C2156C04}" type="presOf" srcId="{EFE44637-E752-4E66-8134-A599328B52E7}" destId="{ADBD751E-04DA-4883-B0C0-98AC30701E2A}" srcOrd="1" destOrd="0" presId="urn:microsoft.com/office/officeart/2005/8/layout/orgChart1"/>
+    <dgm:cxn modelId="{C8417B41-3CBC-42BD-9221-ADC89D31675B}" type="presOf" srcId="{67F186C2-B52B-4838-923A-1ED25F35E572}" destId="{CB01B973-A227-48E0-AF83-4426FA726A2C}" srcOrd="0" destOrd="0" presId="urn:microsoft.com/office/officeart/2005/8/layout/orgChart1"/>
+    <dgm:cxn modelId="{EBBA5C53-CC9E-4C13-B672-D55D0E786F8D}" srcId="{EFE44637-E752-4E66-8134-A599328B52E7}" destId="{50D56D39-1D2C-444E-9352-95EFEEA1ED5B}" srcOrd="1" destOrd="0" parTransId="{B93DBA41-CD90-419B-B5D2-E21FB1A954B7}" sibTransId="{7764460F-73A0-4641-B5DA-E9660683839E}"/>
+    <dgm:cxn modelId="{87FD8256-9700-4515-A1D6-FBBD35698775}" type="presOf" srcId="{EFE44637-E752-4E66-8134-A599328B52E7}" destId="{D5FB13C3-E23E-4414-BB2F-22A50836873D}" srcOrd="0" destOrd="0" presId="urn:microsoft.com/office/officeart/2005/8/layout/orgChart1"/>
+    <dgm:cxn modelId="{F372765A-A051-4473-8321-5B8FDC9067D8}" type="presOf" srcId="{6CA87B03-A60B-4901-B98B-6C019699B7BE}" destId="{6B5E5158-EB08-44BC-B054-5840B862F40B}" srcOrd="0" destOrd="0" presId="urn:microsoft.com/office/officeart/2005/8/layout/orgChart1"/>
+    <dgm:cxn modelId="{2334EFA2-5C4F-42FA-8C21-14E699332F1C}" type="presOf" srcId="{FF535965-CD7C-4CC1-BD88-EA389FEE1179}" destId="{B574EC56-6848-4F05-B9B9-A19E9771E485}" srcOrd="0" destOrd="0" presId="urn:microsoft.com/office/officeart/2005/8/layout/orgChart1"/>
+    <dgm:cxn modelId="{9EB866A9-7126-48BC-A744-AB2F682FFB4E}" srcId="{EFE44637-E752-4E66-8134-A599328B52E7}" destId="{FF535965-CD7C-4CC1-BD88-EA389FEE1179}" srcOrd="2" destOrd="0" parTransId="{6CA87B03-A60B-4901-B98B-6C019699B7BE}" sibTransId="{071DE5AC-596B-4585-B0F9-4E783CE9518A}"/>
+    <dgm:cxn modelId="{C8778CBA-2388-4A10-A59B-D812CE8A8EBE}" type="presOf" srcId="{50D56D39-1D2C-444E-9352-95EFEEA1ED5B}" destId="{DA2E9619-D5CE-4536-8478-AE701572B399}" srcOrd="0" destOrd="0" presId="urn:microsoft.com/office/officeart/2005/8/layout/orgChart1"/>
+    <dgm:cxn modelId="{0A22C0C9-6821-4B7D-B13B-DF162CACB691}" type="presOf" srcId="{A8505558-0E2A-4001-B53C-7CC4FE28AB54}" destId="{614A4BFF-53EA-4051-AA41-21EB4C7CDA7B}" srcOrd="0" destOrd="0" presId="urn:microsoft.com/office/officeart/2005/8/layout/orgChart1"/>
+    <dgm:cxn modelId="{50C845D3-735D-4847-98F4-4E4520E225D2}" srcId="{5CDC6B9D-2C04-434F-90A3-4156AD7DC9F7}" destId="{EFE44637-E752-4E66-8134-A599328B52E7}" srcOrd="0" destOrd="0" parTransId="{386C0946-3462-4C24-B5C0-297193AE610E}" sibTransId="{F3CA3C0C-5F33-4E4D-90D6-CF9F759728DD}"/>
+    <dgm:cxn modelId="{240073D3-5F8F-4C60-98E0-DE395E823DD1}" type="presOf" srcId="{50D56D39-1D2C-444E-9352-95EFEEA1ED5B}" destId="{3797B52E-1DD7-4635-A40D-EA2100E121E6}" srcOrd="1" destOrd="0" presId="urn:microsoft.com/office/officeart/2005/8/layout/orgChart1"/>
+    <dgm:cxn modelId="{F1F920D4-F239-47CD-96C8-CD6DB7990DD1}" type="presOf" srcId="{5CDC6B9D-2C04-434F-90A3-4156AD7DC9F7}" destId="{CEF0AA6A-BA6B-46D6-A402-A6362D229122}" srcOrd="0" destOrd="0" presId="urn:microsoft.com/office/officeart/2005/8/layout/orgChart1"/>
+    <dgm:cxn modelId="{B11BF4E3-FC95-4E60-A6EC-DCE5F4DB3818}" srcId="{EFE44637-E752-4E66-8134-A599328B52E7}" destId="{67F186C2-B52B-4838-923A-1ED25F35E572}" srcOrd="0" destOrd="0" parTransId="{A8505558-0E2A-4001-B53C-7CC4FE28AB54}" sibTransId="{7340A626-221B-4958-9CF8-BD3F174DD05C}"/>
+    <dgm:cxn modelId="{7B5002F9-4C59-40F8-89F3-F628FC8A5991}" type="presOf" srcId="{67F186C2-B52B-4838-923A-1ED25F35E572}" destId="{BD457C9F-5288-4EA8-92BB-88535D84F532}" srcOrd="1" destOrd="0" presId="urn:microsoft.com/office/officeart/2005/8/layout/orgChart1"/>
+    <dgm:cxn modelId="{FEE03FFB-94C2-4345-8E7D-826663C20E1D}" type="presOf" srcId="{B93DBA41-CD90-419B-B5D2-E21FB1A954B7}" destId="{BEE8BBA1-809F-4C50-A727-FB5FAAA246B5}" srcOrd="0" destOrd="0" presId="urn:microsoft.com/office/officeart/2005/8/layout/orgChart1"/>
+    <dgm:cxn modelId="{5AAB612A-CC18-47CD-B73E-A00348479096}" type="presParOf" srcId="{CEF0AA6A-BA6B-46D6-A402-A6362D229122}" destId="{F985CCFB-E953-44F2-BA70-B3602F79A66A}" srcOrd="0" destOrd="0" presId="urn:microsoft.com/office/officeart/2005/8/layout/orgChart1"/>
+    <dgm:cxn modelId="{682B70DD-200C-4F30-9F8E-CB055BA0D532}" type="presParOf" srcId="{F985CCFB-E953-44F2-BA70-B3602F79A66A}" destId="{9756C752-E39D-4B82-8026-E1963B35F2A6}" srcOrd="0" destOrd="0" presId="urn:microsoft.com/office/officeart/2005/8/layout/orgChart1"/>
+    <dgm:cxn modelId="{80C58CBA-780C-4006-98A1-D28EC7720189}" type="presParOf" srcId="{9756C752-E39D-4B82-8026-E1963B35F2A6}" destId="{D5FB13C3-E23E-4414-BB2F-22A50836873D}" srcOrd="0" destOrd="0" presId="urn:microsoft.com/office/officeart/2005/8/layout/orgChart1"/>
+    <dgm:cxn modelId="{89335BAB-5770-401D-98B4-E34B23980361}" type="presParOf" srcId="{9756C752-E39D-4B82-8026-E1963B35F2A6}" destId="{ADBD751E-04DA-4883-B0C0-98AC30701E2A}" srcOrd="1" destOrd="0" presId="urn:microsoft.com/office/officeart/2005/8/layout/orgChart1"/>
+    <dgm:cxn modelId="{1BBF2580-1B37-4137-BA5E-690D961770A6}" type="presParOf" srcId="{F985CCFB-E953-44F2-BA70-B3602F79A66A}" destId="{9B77B36A-C4D1-4232-A48E-3108E1B1578B}" srcOrd="1" destOrd="0" presId="urn:microsoft.com/office/officeart/2005/8/layout/orgChart1"/>
+    <dgm:cxn modelId="{148E0EB8-9033-472E-8754-8F69A054BE83}" type="presParOf" srcId="{9B77B36A-C4D1-4232-A48E-3108E1B1578B}" destId="{614A4BFF-53EA-4051-AA41-21EB4C7CDA7B}" srcOrd="0" destOrd="0" presId="urn:microsoft.com/office/officeart/2005/8/layout/orgChart1"/>
+    <dgm:cxn modelId="{468A4A1A-7175-445F-A317-9C6EE74431FC}" type="presParOf" srcId="{9B77B36A-C4D1-4232-A48E-3108E1B1578B}" destId="{BABEAF27-B950-4447-B7C1-8DC70DFF0653}" srcOrd="1" destOrd="0" presId="urn:microsoft.com/office/officeart/2005/8/layout/orgChart1"/>
+    <dgm:cxn modelId="{5298636B-5D58-46ED-98B3-5A58ACD5D1D9}" type="presParOf" srcId="{BABEAF27-B950-4447-B7C1-8DC70DFF0653}" destId="{62939FB5-8AB9-47A6-B2EA-24B0CD0A167B}" srcOrd="0" destOrd="0" presId="urn:microsoft.com/office/officeart/2005/8/layout/orgChart1"/>
+    <dgm:cxn modelId="{6BDD3604-E777-4756-B6C2-DE62732A7182}" type="presParOf" srcId="{62939FB5-8AB9-47A6-B2EA-24B0CD0A167B}" destId="{CB01B973-A227-48E0-AF83-4426FA726A2C}" srcOrd="0" destOrd="0" presId="urn:microsoft.com/office/officeart/2005/8/layout/orgChart1"/>
+    <dgm:cxn modelId="{3A23AE9B-BA8D-47A0-8F6B-DD52459D1A31}" type="presParOf" srcId="{62939FB5-8AB9-47A6-B2EA-24B0CD0A167B}" destId="{BD457C9F-5288-4EA8-92BB-88535D84F532}" srcOrd="1" destOrd="0" presId="urn:microsoft.com/office/officeart/2005/8/layout/orgChart1"/>
+    <dgm:cxn modelId="{76A5CF64-800E-4C4C-947B-E334F737D0A0}" type="presParOf" srcId="{BABEAF27-B950-4447-B7C1-8DC70DFF0653}" destId="{FA13DBBE-E267-4AEE-8D44-6089DC890C7A}" srcOrd="1" destOrd="0" presId="urn:microsoft.com/office/officeart/2005/8/layout/orgChart1"/>
+    <dgm:cxn modelId="{CEF61778-2922-4F4F-AA2F-2AF1171B9E59}" type="presParOf" srcId="{BABEAF27-B950-4447-B7C1-8DC70DFF0653}" destId="{EF440570-80DC-4BC4-9169-78272C3FDE11}" srcOrd="2" destOrd="0" presId="urn:microsoft.com/office/officeart/2005/8/layout/orgChart1"/>
+    <dgm:cxn modelId="{DC40A709-B303-4FBB-AF10-8A9A83EAF1EB}" type="presParOf" srcId="{9B77B36A-C4D1-4232-A48E-3108E1B1578B}" destId="{BEE8BBA1-809F-4C50-A727-FB5FAAA246B5}" srcOrd="2" destOrd="0" presId="urn:microsoft.com/office/officeart/2005/8/layout/orgChart1"/>
+    <dgm:cxn modelId="{2CE5D54A-7A99-465B-98BA-0063F7FB1947}" type="presParOf" srcId="{9B77B36A-C4D1-4232-A48E-3108E1B1578B}" destId="{D5582F56-CFBE-404F-8AE5-84165B490F17}" srcOrd="3" destOrd="0" presId="urn:microsoft.com/office/officeart/2005/8/layout/orgChart1"/>
+    <dgm:cxn modelId="{C49B99DD-C03E-4FB5-9EAA-08EA2FD80DA1}" type="presParOf" srcId="{D5582F56-CFBE-404F-8AE5-84165B490F17}" destId="{A3AE1C0F-14FD-4C19-83FE-F7F2A80111F6}" srcOrd="0" destOrd="0" presId="urn:microsoft.com/office/officeart/2005/8/layout/orgChart1"/>
+    <dgm:cxn modelId="{4B5F40EA-7126-402B-9B9E-5AA6A49C6D2E}" type="presParOf" srcId="{A3AE1C0F-14FD-4C19-83FE-F7F2A80111F6}" destId="{DA2E9619-D5CE-4536-8478-AE701572B399}" srcOrd="0" destOrd="0" presId="urn:microsoft.com/office/officeart/2005/8/layout/orgChart1"/>
+    <dgm:cxn modelId="{12A32749-F863-43A4-8935-E0206C97B077}" type="presParOf" srcId="{A3AE1C0F-14FD-4C19-83FE-F7F2A80111F6}" destId="{3797B52E-1DD7-4635-A40D-EA2100E121E6}" srcOrd="1" destOrd="0" presId="urn:microsoft.com/office/officeart/2005/8/layout/orgChart1"/>
+    <dgm:cxn modelId="{9F4829D0-4FA8-4594-96A4-0D7D40978E91}" type="presParOf" srcId="{D5582F56-CFBE-404F-8AE5-84165B490F17}" destId="{CBD70427-228F-4EF6-8F67-D99DE2FE2E51}" srcOrd="1" destOrd="0" presId="urn:microsoft.com/office/officeart/2005/8/layout/orgChart1"/>
+    <dgm:cxn modelId="{FCC35DBC-9C4D-4510-A049-3F4B2DAF1B4F}" type="presParOf" srcId="{D5582F56-CFBE-404F-8AE5-84165B490F17}" destId="{D119F7B7-F19B-40CE-8FC5-9043AD96C6B3}" srcOrd="2" destOrd="0" presId="urn:microsoft.com/office/officeart/2005/8/layout/orgChart1"/>
+    <dgm:cxn modelId="{A5BF4430-9534-4FC2-87EF-70622678675B}" type="presParOf" srcId="{9B77B36A-C4D1-4232-A48E-3108E1B1578B}" destId="{6B5E5158-EB08-44BC-B054-5840B862F40B}" srcOrd="4" destOrd="0" presId="urn:microsoft.com/office/officeart/2005/8/layout/orgChart1"/>
+    <dgm:cxn modelId="{A43274E0-57D3-49C2-BF24-9F1ED51014D0}" type="presParOf" srcId="{9B77B36A-C4D1-4232-A48E-3108E1B1578B}" destId="{7717680C-4707-47E5-A2BE-955CC2AA4A39}" srcOrd="5" destOrd="0" presId="urn:microsoft.com/office/officeart/2005/8/layout/orgChart1"/>
+    <dgm:cxn modelId="{A360F1AF-7B34-45E2-8FED-AF5FC8DA87D9}" type="presParOf" srcId="{7717680C-4707-47E5-A2BE-955CC2AA4A39}" destId="{613E4346-A00B-4C2D-BA5C-90ACCD5E7EDD}" srcOrd="0" destOrd="0" presId="urn:microsoft.com/office/officeart/2005/8/layout/orgChart1"/>
+    <dgm:cxn modelId="{92C05EB8-A883-40F5-8355-D5285DBCF8A9}" type="presParOf" srcId="{613E4346-A00B-4C2D-BA5C-90ACCD5E7EDD}" destId="{B574EC56-6848-4F05-B9B9-A19E9771E485}" srcOrd="0" destOrd="0" presId="urn:microsoft.com/office/officeart/2005/8/layout/orgChart1"/>
+    <dgm:cxn modelId="{9D4C3CB3-1A13-4FBB-99E8-6A935CBBE98C}" type="presParOf" srcId="{613E4346-A00B-4C2D-BA5C-90ACCD5E7EDD}" destId="{9399BF50-C645-4F06-890B-1AC81B934DD0}" srcOrd="1" destOrd="0" presId="urn:microsoft.com/office/officeart/2005/8/layout/orgChart1"/>
+    <dgm:cxn modelId="{8BCD5C01-A6F2-4741-8E2B-2835A6693889}" type="presParOf" srcId="{7717680C-4707-47E5-A2BE-955CC2AA4A39}" destId="{B5653FE3-1E58-4F76-BA42-79BCF6E18F38}" srcOrd="1" destOrd="0" presId="urn:microsoft.com/office/officeart/2005/8/layout/orgChart1"/>
+    <dgm:cxn modelId="{6AE84FB6-DA1C-4275-B0CB-D338AB37E457}" type="presParOf" srcId="{7717680C-4707-47E5-A2BE-955CC2AA4A39}" destId="{47E4DFF9-B697-462F-ABB4-8353D8DC48F7}" srcOrd="2" destOrd="0" presId="urn:microsoft.com/office/officeart/2005/8/layout/orgChart1"/>
+    <dgm:cxn modelId="{86433E32-DFF5-41EB-A5FF-33991CC4C11C}" type="presParOf" srcId="{F985CCFB-E953-44F2-BA70-B3602F79A66A}" destId="{C74BCB31-C80A-4FFB-AD3F-0951CCCDF108}" srcOrd="2" destOrd="0" presId="urn:microsoft.com/office/officeart/2005/8/layout/orgChart1"/>
   </dgm:cxnLst>
   <dgm:bg/>
   <dgm:whole/>
@@ -1840,15 +2032,15 @@
       <dsp:cNvGrpSpPr/>
     </dsp:nvGrpSpPr>
     <dsp:grpSpPr/>
-    <dsp:sp modelId="{B2257DBE-AC26-4195-AE16-FA6B49C13FDD}">
+    <dsp:sp modelId="{6B5E5158-EB08-44BC-B054-5840B862F40B}">
       <dsp:nvSpPr>
         <dsp:cNvPr id="0" name=""/>
         <dsp:cNvSpPr/>
       </dsp:nvSpPr>
       <dsp:spPr>
         <a:xfrm>
-          <a:off x="2749551" y="733569"/>
-          <a:ext cx="1870980" cy="2466830"/>
+          <a:off x="1018766" y="531732"/>
+          <a:ext cx="720784" cy="125094"/>
         </a:xfrm>
         <a:custGeom>
           <a:avLst/>
@@ -1859,10 +2051,16 @@
           <a:pathLst>
             <a:path>
               <a:moveTo>
-                <a:pt x="0" y="2466830"/>
+                <a:pt x="0" y="0"/>
               </a:moveTo>
               <a:lnTo>
-                <a:pt x="1870980" y="0"/>
+                <a:pt x="0" y="62547"/>
+              </a:lnTo>
+              <a:lnTo>
+                <a:pt x="720784" y="62547"/>
+              </a:lnTo>
+              <a:lnTo>
+                <a:pt x="720784" y="125094"/>
               </a:lnTo>
             </a:path>
           </a:pathLst>
@@ -1896,15 +2094,15 @@
         <a:fontRef idx="minor"/>
       </dsp:style>
     </dsp:sp>
-    <dsp:sp modelId="{74F6D4C7-ACEA-4EC3-A40D-275C1127DAEF}">
+    <dsp:sp modelId="{BEE8BBA1-809F-4C50-A727-FB5FAAA246B5}">
       <dsp:nvSpPr>
         <dsp:cNvPr id="0" name=""/>
         <dsp:cNvSpPr/>
       </dsp:nvSpPr>
       <dsp:spPr>
         <a:xfrm>
-          <a:off x="2703831" y="733569"/>
-          <a:ext cx="91440" cy="2466830"/>
+          <a:off x="973046" y="531732"/>
+          <a:ext cx="91440" cy="125094"/>
         </a:xfrm>
         <a:custGeom>
           <a:avLst/>
@@ -1915,10 +2113,10 @@
           <a:pathLst>
             <a:path>
               <a:moveTo>
-                <a:pt x="45720" y="2466830"/>
+                <a:pt x="45720" y="0"/>
               </a:moveTo>
               <a:lnTo>
-                <a:pt x="77463" y="0"/>
+                <a:pt x="45720" y="125094"/>
               </a:lnTo>
             </a:path>
           </a:pathLst>
@@ -1952,15 +2150,15 @@
         <a:fontRef idx="minor"/>
       </dsp:style>
     </dsp:sp>
-    <dsp:sp modelId="{E9E84641-1D62-4122-AE01-827331573BD9}">
+    <dsp:sp modelId="{614A4BFF-53EA-4051-AA41-21EB4C7CDA7B}">
       <dsp:nvSpPr>
         <dsp:cNvPr id="0" name=""/>
         <dsp:cNvSpPr/>
       </dsp:nvSpPr>
       <dsp:spPr>
         <a:xfrm>
-          <a:off x="903962" y="746273"/>
-          <a:ext cx="1845588" cy="2454126"/>
+          <a:off x="297981" y="531732"/>
+          <a:ext cx="720784" cy="125094"/>
         </a:xfrm>
         <a:custGeom>
           <a:avLst/>
@@ -1971,10 +2169,16 @@
           <a:pathLst>
             <a:path>
               <a:moveTo>
-                <a:pt x="1845588" y="2454126"/>
+                <a:pt x="720784" y="0"/>
               </a:moveTo>
               <a:lnTo>
-                <a:pt x="0" y="0"/>
+                <a:pt x="720784" y="62547"/>
+              </a:lnTo>
+              <a:lnTo>
+                <a:pt x="0" y="62547"/>
+              </a:lnTo>
+              <a:lnTo>
+                <a:pt x="0" y="125094"/>
               </a:lnTo>
             </a:path>
           </a:pathLst>
@@ -2008,15 +2212,15 @@
         <a:fontRef idx="minor"/>
       </dsp:style>
     </dsp:sp>
-    <dsp:sp modelId="{CB8F45FA-5204-4BE2-AC21-6BC4F38D78B1}">
+    <dsp:sp modelId="{D5FB13C3-E23E-4414-BB2F-22A50836873D}">
       <dsp:nvSpPr>
         <dsp:cNvPr id="0" name=""/>
         <dsp:cNvSpPr/>
       </dsp:nvSpPr>
       <dsp:spPr>
         <a:xfrm>
-          <a:off x="1947554" y="2398402"/>
-          <a:ext cx="1603995" cy="801997"/>
+          <a:off x="720921" y="233887"/>
+          <a:ext cx="595689" cy="297844"/>
         </a:xfrm>
         <a:prstGeom prst="rect">
           <a:avLst/>
@@ -2058,12 +2262,12 @@
         </a:fontRef>
       </dsp:style>
       <dsp:txBody>
-        <a:bodyPr spcFirstLastPara="0" vert="horz" wrap="square" lIns="23495" tIns="23495" rIns="23495" bIns="23495" numCol="1" spcCol="1270" anchor="ctr" anchorCtr="0">
+        <a:bodyPr spcFirstLastPara="0" vert="horz" wrap="square" lIns="6350" tIns="6350" rIns="6350" bIns="6350" numCol="1" spcCol="1270" anchor="ctr" anchorCtr="0">
           <a:noAutofit/>
         </a:bodyPr>
         <a:lstStyle/>
         <a:p>
-          <a:pPr marL="0" lvl="0" indent="0" algn="ctr" defTabSz="1644650">
+          <a:pPr marL="0" lvl="0" indent="0" algn="ctr" defTabSz="444500">
             <a:lnSpc>
               <a:spcPct val="90000"/>
             </a:lnSpc>
@@ -2076,25 +2280,25 @@
             <a:buNone/>
           </a:pPr>
           <a:r>
-            <a:rPr lang="hu-HU" sz="3700" kern="1200"/>
-            <a:t>main.py</a:t>
+            <a:rPr lang="hu-HU" sz="1000" kern="1200"/>
+            <a:t>main.py (main)</a:t>
           </a:r>
         </a:p>
       </dsp:txBody>
       <dsp:txXfrm>
-        <a:off x="1947554" y="2398402"/>
-        <a:ext cx="1603995" cy="801997"/>
+        <a:off x="720921" y="233887"/>
+        <a:ext cx="595689" cy="297844"/>
       </dsp:txXfrm>
     </dsp:sp>
-    <dsp:sp modelId="{85A1EE2E-6559-4B7B-9681-D28B8685D673}">
+    <dsp:sp modelId="{CB01B973-A227-48E0-AF83-4426FA726A2C}">
       <dsp:nvSpPr>
         <dsp:cNvPr id="0" name=""/>
         <dsp:cNvSpPr/>
       </dsp:nvSpPr>
       <dsp:spPr>
         <a:xfrm>
-          <a:off x="101965" y="746273"/>
-          <a:ext cx="1603995" cy="801997"/>
+          <a:off x="136" y="656827"/>
+          <a:ext cx="595689" cy="297844"/>
         </a:xfrm>
         <a:prstGeom prst="rect">
           <a:avLst/>
@@ -2136,12 +2340,12 @@
         </a:fontRef>
       </dsp:style>
       <dsp:txBody>
-        <a:bodyPr spcFirstLastPara="0" vert="horz" wrap="square" lIns="22860" tIns="22860" rIns="22860" bIns="22860" numCol="1" spcCol="1270" anchor="ctr" anchorCtr="0">
+        <a:bodyPr spcFirstLastPara="0" vert="horz" wrap="square" lIns="6350" tIns="6350" rIns="6350" bIns="6350" numCol="1" spcCol="1270" anchor="ctr" anchorCtr="0">
           <a:noAutofit/>
         </a:bodyPr>
         <a:lstStyle/>
         <a:p>
-          <a:pPr marL="0" lvl="0" indent="0" algn="ctr" defTabSz="1600200">
+          <a:pPr marL="0" lvl="0" indent="0" algn="ctr" defTabSz="444500">
             <a:lnSpc>
               <a:spcPct val="90000"/>
             </a:lnSpc>
@@ -2153,23 +2357,23 @@
             </a:spcAft>
             <a:buNone/>
           </a:pPr>
-          <a:endParaRPr lang="hu-HU" sz="3600" kern="1200"/>
+          <a:endParaRPr lang="hu-HU" sz="1000" kern="1200"/>
         </a:p>
       </dsp:txBody>
       <dsp:txXfrm>
-        <a:off x="101965" y="746273"/>
-        <a:ext cx="1603995" cy="801997"/>
+        <a:off x="136" y="656827"/>
+        <a:ext cx="595689" cy="297844"/>
       </dsp:txXfrm>
     </dsp:sp>
-    <dsp:sp modelId="{038D853C-B078-4ACA-A367-8AB7365B4127}">
+    <dsp:sp modelId="{DA2E9619-D5CE-4536-8478-AE701572B399}">
       <dsp:nvSpPr>
         <dsp:cNvPr id="0" name=""/>
         <dsp:cNvSpPr/>
       </dsp:nvSpPr>
       <dsp:spPr>
         <a:xfrm>
-          <a:off x="1979297" y="733569"/>
-          <a:ext cx="1603995" cy="801997"/>
+          <a:off x="720921" y="656827"/>
+          <a:ext cx="595689" cy="297844"/>
         </a:xfrm>
         <a:prstGeom prst="rect">
           <a:avLst/>
@@ -2211,12 +2415,12 @@
         </a:fontRef>
       </dsp:style>
       <dsp:txBody>
-        <a:bodyPr spcFirstLastPara="0" vert="horz" wrap="square" lIns="22860" tIns="22860" rIns="22860" bIns="22860" numCol="1" spcCol="1270" anchor="ctr" anchorCtr="0">
+        <a:bodyPr spcFirstLastPara="0" vert="horz" wrap="square" lIns="6350" tIns="6350" rIns="6350" bIns="6350" numCol="1" spcCol="1270" anchor="ctr" anchorCtr="0">
           <a:noAutofit/>
         </a:bodyPr>
         <a:lstStyle/>
         <a:p>
-          <a:pPr marL="0" lvl="0" indent="0" algn="ctr" defTabSz="1600200">
+          <a:pPr marL="0" lvl="0" indent="0" algn="ctr" defTabSz="444500">
             <a:lnSpc>
               <a:spcPct val="90000"/>
             </a:lnSpc>
@@ -2228,23 +2432,23 @@
             </a:spcAft>
             <a:buNone/>
           </a:pPr>
-          <a:endParaRPr lang="hu-HU" sz="3600" kern="1200"/>
+          <a:endParaRPr lang="hu-HU" sz="1000" kern="1200"/>
         </a:p>
       </dsp:txBody>
       <dsp:txXfrm>
-        <a:off x="1979297" y="733569"/>
-        <a:ext cx="1603995" cy="801997"/>
+        <a:off x="720921" y="656827"/>
+        <a:ext cx="595689" cy="297844"/>
       </dsp:txXfrm>
     </dsp:sp>
-    <dsp:sp modelId="{FC6862EC-A1B8-484D-9331-64F63E018043}">
+    <dsp:sp modelId="{B574EC56-6848-4F05-B9B9-A19E9771E485}">
       <dsp:nvSpPr>
         <dsp:cNvPr id="0" name=""/>
         <dsp:cNvSpPr/>
       </dsp:nvSpPr>
       <dsp:spPr>
         <a:xfrm>
-          <a:off x="3818534" y="733569"/>
-          <a:ext cx="1603995" cy="801997"/>
+          <a:off x="1441705" y="656827"/>
+          <a:ext cx="595689" cy="297844"/>
         </a:xfrm>
         <a:prstGeom prst="rect">
           <a:avLst/>
@@ -2286,12 +2490,12 @@
         </a:fontRef>
       </dsp:style>
       <dsp:txBody>
-        <a:bodyPr spcFirstLastPara="0" vert="horz" wrap="square" lIns="22860" tIns="22860" rIns="22860" bIns="22860" numCol="1" spcCol="1270" anchor="ctr" anchorCtr="0">
+        <a:bodyPr spcFirstLastPara="0" vert="horz" wrap="square" lIns="6350" tIns="6350" rIns="6350" bIns="6350" numCol="1" spcCol="1270" anchor="ctr" anchorCtr="0">
           <a:noAutofit/>
         </a:bodyPr>
         <a:lstStyle/>
         <a:p>
-          <a:pPr marL="0" lvl="0" indent="0" algn="ctr" defTabSz="1600200">
+          <a:pPr marL="0" lvl="0" indent="0" algn="ctr" defTabSz="444500">
             <a:lnSpc>
               <a:spcPct val="90000"/>
             </a:lnSpc>
@@ -2303,12 +2507,12 @@
             </a:spcAft>
             <a:buNone/>
           </a:pPr>
-          <a:endParaRPr lang="hu-HU" sz="3600" kern="1200"/>
+          <a:endParaRPr lang="hu-HU" sz="1000" kern="1200"/>
         </a:p>
       </dsp:txBody>
       <dsp:txXfrm>
-        <a:off x="3818534" y="733569"/>
-        <a:ext cx="1603995" cy="801997"/>
+        <a:off x="1441705" y="656827"/>
+        <a:ext cx="595689" cy="297844"/>
       </dsp:txXfrm>
     </dsp:sp>
   </dsp:spTree>

</xml_diff>